<commit_message>
OGC Compliancy test, security to generic level, implementation guide
</commit_message>
<xml_diff>
--- a/documents/Blue print v2 - DRT & Taxis 1.docx
+++ b/documents/Blue print v2 - DRT & Taxis 1.docx
@@ -14,7 +14,7 @@
     <w:p/>
     <w:p>
       <w:pPr>
-        <w:pStyle w:val="Title"/>
+        <w:pStyle w:val="Titel"/>
       </w:pPr>
       <w:r>
         <w:t>TOMP-</w:t>
@@ -28,7 +28,7 @@
     </w:p>
     <w:p>
       <w:pPr>
-        <w:pStyle w:val="Subtitle"/>
+        <w:pStyle w:val="Ondertitel"/>
       </w:pPr>
       <w:r>
         <w:t>Blue</w:t>
@@ -73,7 +73,7 @@
       <w:sdtContent>
         <w:p>
           <w:pPr>
-            <w:pStyle w:val="TOC1"/>
+            <w:pStyle w:val="Inhopg1"/>
             <w:tabs>
               <w:tab w:val="right" w:leader="dot" w:pos="9062"/>
             </w:tabs>
@@ -159,7 +159,7 @@
         </w:p>
         <w:p>
           <w:pPr>
-            <w:pStyle w:val="TOC1"/>
+            <w:pStyle w:val="Inhopg1"/>
             <w:tabs>
               <w:tab w:val="right" w:leader="dot" w:pos="9062"/>
             </w:tabs>
@@ -230,7 +230,7 @@
         </w:p>
         <w:p>
           <w:pPr>
-            <w:pStyle w:val="TOC1"/>
+            <w:pStyle w:val="Inhopg1"/>
             <w:tabs>
               <w:tab w:val="right" w:leader="dot" w:pos="9062"/>
             </w:tabs>
@@ -301,7 +301,7 @@
         </w:p>
         <w:p>
           <w:pPr>
-            <w:pStyle w:val="TOC1"/>
+            <w:pStyle w:val="Inhopg1"/>
             <w:tabs>
               <w:tab w:val="right" w:leader="dot" w:pos="9062"/>
             </w:tabs>
@@ -373,7 +373,7 @@
         </w:p>
         <w:p>
           <w:pPr>
-            <w:pStyle w:val="TOC2"/>
+            <w:pStyle w:val="Inhopg2"/>
             <w:tabs>
               <w:tab w:val="right" w:leader="dot" w:pos="9062"/>
             </w:tabs>
@@ -444,7 +444,7 @@
         </w:p>
         <w:p>
           <w:pPr>
-            <w:pStyle w:val="TOC2"/>
+            <w:pStyle w:val="Inhopg2"/>
             <w:tabs>
               <w:tab w:val="right" w:leader="dot" w:pos="9062"/>
             </w:tabs>
@@ -515,7 +515,7 @@
         </w:p>
         <w:p>
           <w:pPr>
-            <w:pStyle w:val="TOC1"/>
+            <w:pStyle w:val="Inhopg1"/>
             <w:tabs>
               <w:tab w:val="right" w:leader="dot" w:pos="9062"/>
             </w:tabs>
@@ -586,7 +586,7 @@
         </w:p>
         <w:p>
           <w:pPr>
-            <w:pStyle w:val="TOC2"/>
+            <w:pStyle w:val="Inhopg2"/>
             <w:tabs>
               <w:tab w:val="right" w:leader="dot" w:pos="9062"/>
             </w:tabs>
@@ -657,7 +657,7 @@
         </w:p>
         <w:p>
           <w:pPr>
-            <w:pStyle w:val="TOC2"/>
+            <w:pStyle w:val="Inhopg2"/>
             <w:tabs>
               <w:tab w:val="right" w:leader="dot" w:pos="9062"/>
             </w:tabs>
@@ -728,7 +728,7 @@
         </w:p>
         <w:p>
           <w:pPr>
-            <w:pStyle w:val="TOC1"/>
+            <w:pStyle w:val="Inhopg1"/>
             <w:tabs>
               <w:tab w:val="right" w:leader="dot" w:pos="9062"/>
             </w:tabs>
@@ -799,7 +799,7 @@
         </w:p>
         <w:p>
           <w:pPr>
-            <w:pStyle w:val="TOC1"/>
+            <w:pStyle w:val="Inhopg1"/>
             <w:tabs>
               <w:tab w:val="right" w:leader="dot" w:pos="9062"/>
             </w:tabs>
@@ -870,7 +870,7 @@
         </w:p>
         <w:p>
           <w:pPr>
-            <w:pStyle w:val="TOC1"/>
+            <w:pStyle w:val="Inhopg1"/>
             <w:tabs>
               <w:tab w:val="right" w:leader="dot" w:pos="9062"/>
             </w:tabs>
@@ -941,7 +941,7 @@
         </w:p>
         <w:p>
           <w:pPr>
-            <w:pStyle w:val="TOC1"/>
+            <w:pStyle w:val="Inhopg1"/>
             <w:tabs>
               <w:tab w:val="right" w:leader="dot" w:pos="9062"/>
             </w:tabs>
@@ -1012,7 +1012,7 @@
         </w:p>
         <w:p>
           <w:pPr>
-            <w:pStyle w:val="TOC1"/>
+            <w:pStyle w:val="Inhopg1"/>
             <w:tabs>
               <w:tab w:val="right" w:leader="dot" w:pos="9062"/>
             </w:tabs>
@@ -1083,7 +1083,7 @@
         </w:p>
         <w:p>
           <w:pPr>
-            <w:pStyle w:val="TOC1"/>
+            <w:pStyle w:val="Inhopg1"/>
             <w:tabs>
               <w:tab w:val="right" w:leader="dot" w:pos="9062"/>
             </w:tabs>
@@ -1154,7 +1154,7 @@
         </w:p>
         <w:p>
           <w:pPr>
-            <w:pStyle w:val="TOC1"/>
+            <w:pStyle w:val="Inhopg1"/>
             <w:tabs>
               <w:tab w:val="right" w:leader="dot" w:pos="9062"/>
             </w:tabs>
@@ -1176,7 +1176,7 @@
     </w:sdt>
     <w:p>
       <w:pPr>
-        <w:pStyle w:val="Heading1"/>
+        <w:pStyle w:val="Kop1"/>
       </w:pPr>
       <w:bookmarkStart w:id="0" w:name="_Toc206690496"/>
       <w:r>
@@ -1198,20 +1198,12 @@
         <w:t xml:space="preserve"> when integrating with DRT and Taxis services</w:t>
       </w:r>
       <w:r>
-        <w:t xml:space="preserve">. The TOMP-API provides a wholistic API for all </w:t>
-      </w:r>
-      <w:proofErr w:type="gramStart"/>
-      <w:r>
-        <w:t>modes, and</w:t>
-      </w:r>
-      <w:proofErr w:type="gramEnd"/>
-      <w:r>
-        <w:t xml:space="preserve"> requires profiles per mode to make it understandable and easy to implement.</w:t>
-      </w:r>
-    </w:p>
-    <w:p>
-      <w:pPr>
-        <w:pStyle w:val="Heading1"/>
+        <w:t>. The TOMP-API provides a wholistic API for all modes, and requires profiles per mode to make it understandable and easy to implement.</w:t>
+      </w:r>
+    </w:p>
+    <w:p>
+      <w:pPr>
+        <w:pStyle w:val="Kop1"/>
       </w:pPr>
       <w:bookmarkStart w:id="1" w:name="_Toc206690497"/>
       <w:r>
@@ -1226,7 +1218,7 @@
     </w:p>
     <w:p>
       <w:pPr>
-        <w:pStyle w:val="ListParagraph"/>
+        <w:pStyle w:val="Lijstalinea"/>
         <w:numPr>
           <w:ilvl w:val="0"/>
           <w:numId w:val="21"/>
@@ -1241,7 +1233,7 @@
     </w:p>
     <w:p>
       <w:pPr>
-        <w:pStyle w:val="ListParagraph"/>
+        <w:pStyle w:val="Lijstalinea"/>
         <w:numPr>
           <w:ilvl w:val="0"/>
           <w:numId w:val="21"/>
@@ -1261,7 +1253,7 @@
     </w:p>
     <w:p>
       <w:pPr>
-        <w:pStyle w:val="Heading1"/>
+        <w:pStyle w:val="Kop1"/>
       </w:pPr>
       <w:bookmarkStart w:id="2" w:name="_Toc206690498"/>
       <w:r>
@@ -1269,7 +1261,6 @@
       </w:r>
       <w:bookmarkEnd w:id="2"/>
     </w:p>
-    <w:p/>
     <w:p>
       <w:r>
         <w:t xml:space="preserve">The </w:t>
@@ -1304,20 +1295,11 @@
     </w:p>
     <w:p>
       <w:r>
-        <w:t xml:space="preserve">The process is divided into several </w:t>
-      </w:r>
-      <w:proofErr w:type="gramStart"/>
-      <w:r>
-        <w:t>modules,</w:t>
-      </w:r>
-      <w:proofErr w:type="gramEnd"/>
-      <w:r>
-        <w:t xml:space="preserve"> each has its own flow.</w:t>
-      </w:r>
-    </w:p>
-    <w:p>
-      <w:r>
-        <w:lastRenderedPageBreak/>
+        <w:t>The process is divided into several modules, each has its own flow.</w:t>
+      </w:r>
+    </w:p>
+    <w:p>
+      <w:r>
         <w:t xml:space="preserve">The </w:t>
       </w:r>
       <w:r>
@@ -1363,6 +1345,7 @@
         <w:rPr>
           <w:noProof/>
         </w:rPr>
+        <w:lastRenderedPageBreak/>
         <w:drawing>
           <wp:anchor distT="0" distB="0" distL="114300" distR="114300" simplePos="0" relativeHeight="251658240" behindDoc="0" locked="0" layoutInCell="1" allowOverlap="1" wp14:anchorId="38A4A498" wp14:editId="55BC8FF9">
             <wp:simplePos x="0" y="0"/>
@@ -1445,15 +1428,15 @@
         <w:t xml:space="preserve"> has </w:t>
       </w:r>
       <w:r>
-        <w:t>two</w:t>
-      </w:r>
-      <w:r>
-        <w:t xml:space="preserve"> different starting points: </w:t>
-      </w:r>
-    </w:p>
-    <w:p>
-      <w:pPr>
-        <w:pStyle w:val="ListParagraph"/>
+        <w:t xml:space="preserve">three </w:t>
+      </w:r>
+      <w:r>
+        <w:t xml:space="preserve">different starting points: </w:t>
+      </w:r>
+    </w:p>
+    <w:p>
+      <w:pPr>
+        <w:pStyle w:val="Lijstalinea"/>
         <w:numPr>
           <w:ilvl w:val="0"/>
           <w:numId w:val="22"/>
@@ -1483,20 +1466,32 @@
     </w:p>
     <w:p>
       <w:pPr>
-        <w:pStyle w:val="ListParagraph"/>
+        <w:pStyle w:val="Lijstalinea"/>
         <w:numPr>
           <w:ilvl w:val="0"/>
           <w:numId w:val="22"/>
         </w:numPr>
       </w:pPr>
       <w:r>
+        <w:t>Purchase a ‘product’: a default ride (‘call a cab’)</w:t>
+      </w:r>
+    </w:p>
+    <w:p>
+      <w:pPr>
+        <w:pStyle w:val="Lijstalinea"/>
+        <w:numPr>
+          <w:ilvl w:val="0"/>
+          <w:numId w:val="22"/>
+        </w:numPr>
+      </w:pPr>
+      <w:r>
         <w:t>Purchase additional products (subscriptions, day-cards etc</w:t>
       </w:r>
       <w:r>
         <w:t>.</w:t>
       </w:r>
       <w:r>
-        <w:t>).</w:t>
+        <w:t>)</w:t>
       </w:r>
     </w:p>
     <w:p>
@@ -1524,7 +1519,7 @@
     </w:p>
     <w:p>
       <w:pPr>
-        <w:pStyle w:val="ListParagraph"/>
+        <w:pStyle w:val="Lijstalinea"/>
         <w:numPr>
           <w:ilvl w:val="0"/>
           <w:numId w:val="23"/>
@@ -1545,7 +1540,7 @@
     </w:p>
     <w:p>
       <w:pPr>
-        <w:pStyle w:val="ListParagraph"/>
+        <w:pStyle w:val="Lijstalinea"/>
         <w:numPr>
           <w:ilvl w:val="0"/>
           <w:numId w:val="23"/>
@@ -1592,7 +1587,7 @@
     </w:p>
     <w:p>
       <w:pPr>
-        <w:pStyle w:val="ListParagraph"/>
+        <w:pStyle w:val="Lijstalinea"/>
         <w:numPr>
           <w:ilvl w:val="0"/>
           <w:numId w:val="29"/>
@@ -1610,7 +1605,7 @@
     </w:p>
     <w:p>
       <w:pPr>
-        <w:pStyle w:val="ListParagraph"/>
+        <w:pStyle w:val="Lijstalinea"/>
         <w:numPr>
           <w:ilvl w:val="0"/>
           <w:numId w:val="29"/>
@@ -1622,7 +1617,7 @@
     </w:p>
     <w:p>
       <w:pPr>
-        <w:pStyle w:val="ListParagraph"/>
+        <w:pStyle w:val="Lijstalinea"/>
         <w:numPr>
           <w:ilvl w:val="0"/>
           <w:numId w:val="29"/>
@@ -1634,7 +1629,7 @@
     </w:p>
     <w:p>
       <w:pPr>
-        <w:pStyle w:val="ListParagraph"/>
+        <w:pStyle w:val="Lijstalinea"/>
         <w:numPr>
           <w:ilvl w:val="0"/>
           <w:numId w:val="29"/>
@@ -1649,7 +1644,7 @@
     </w:p>
     <w:p>
       <w:pPr>
-        <w:pStyle w:val="ListParagraph"/>
+        <w:pStyle w:val="Lijstalinea"/>
         <w:numPr>
           <w:ilvl w:val="0"/>
           <w:numId w:val="29"/>
@@ -1679,7 +1674,13 @@
         <w:t>missed pick-ups</w:t>
       </w:r>
       <w:r>
-        <w:t xml:space="preserve">. To implement this, the reseller needs to implement the </w:t>
+        <w:t xml:space="preserve">. To implement this, the reseller </w:t>
+      </w:r>
+      <w:r>
+        <w:t>MUST</w:t>
+      </w:r>
+      <w:r>
+        <w:t xml:space="preserve"> implement the </w:t>
       </w:r>
       <w:r>
         <w:rPr>
@@ -1696,15 +1697,7 @@
         <w:t xml:space="preserve">, </w:t>
       </w:r>
       <w:r>
-        <w:t xml:space="preserve">since it uses </w:t>
-      </w:r>
-      <w:proofErr w:type="gramStart"/>
-      <w:r>
-        <w:t>call-backs</w:t>
-      </w:r>
-      <w:proofErr w:type="gramEnd"/>
-      <w:r>
-        <w:t>.</w:t>
+        <w:t>since it uses call-backs.</w:t>
       </w:r>
     </w:p>
     <w:p>
@@ -1811,7 +1804,7 @@
     </w:p>
     <w:p>
       <w:pPr>
-        <w:pStyle w:val="Heading1"/>
+        <w:pStyle w:val="Kop1"/>
         <w:rPr>
           <w:lang w:val="en-GB"/>
         </w:rPr>
@@ -1841,7 +1834,7 @@
     </w:p>
     <w:p>
       <w:pPr>
-        <w:pStyle w:val="Heading2"/>
+        <w:pStyle w:val="Kop2"/>
       </w:pPr>
       <w:bookmarkStart w:id="4" w:name="_Toc202865689"/>
       <w:bookmarkStart w:id="5" w:name="_Toc206690500"/>
@@ -1852,13 +1845,8 @@
       <w:bookmarkEnd w:id="5"/>
     </w:p>
     <w:p>
-      <w:proofErr w:type="gramStart"/>
-      <w:r>
-        <w:t>In order to</w:t>
-      </w:r>
-      <w:proofErr w:type="gramEnd"/>
-      <w:r>
-        <w:t xml:space="preserve"> purchase a DRT </w:t>
+      <w:r>
+        <w:t xml:space="preserve">In order to purchase a DRT </w:t>
       </w:r>
       <w:r>
         <w:t xml:space="preserve">or Taxi </w:t>
@@ -1889,16 +1877,12 @@
       </w:r>
       <w:r>
         <w:rPr>
-          <w:rStyle w:val="IntenseEmphasis"/>
+          <w:rStyle w:val="Intensievebenadrukking"/>
         </w:rPr>
         <w:t>search-offers</w:t>
       </w:r>
       <w:r>
-        <w:t xml:space="preserve">). These offers are NON-BINDING, meaning the </w:t>
-      </w:r>
-      <w:r>
-        <w:lastRenderedPageBreak/>
-        <w:t>resources aren’t claimed yet.</w:t>
+        <w:t>). These offers are NON-BINDING, meaning the resources aren’t claimed yet.</w:t>
       </w:r>
       <w:r>
         <w:br/>
@@ -1911,7 +1895,7 @@
       </w:r>
       <w:r>
         <w:rPr>
-          <w:rStyle w:val="IntenseEmphasis"/>
+          <w:rStyle w:val="Intensievebenadrukking"/>
         </w:rPr>
         <w:t>purchase-offers</w:t>
       </w:r>
@@ -1924,6 +1908,7 @@
         <w:rPr>
           <w:noProof/>
         </w:rPr>
+        <w:lastRenderedPageBreak/>
         <w:drawing>
           <wp:inline distT="0" distB="0" distL="0" distR="0" wp14:anchorId="4C67F6CC" wp14:editId="4B73C142">
             <wp:extent cx="5760720" cy="1078230"/>
@@ -1963,19 +1948,11 @@
     </w:p>
     <w:p>
       <w:r>
-        <w:t xml:space="preserve">The response </w:t>
-      </w:r>
-      <w:proofErr w:type="gramStart"/>
-      <w:r>
-        <w:t>from</w:t>
-      </w:r>
-      <w:proofErr w:type="gramEnd"/>
-      <w:r>
-        <w:t xml:space="preserve"> the </w:t>
+        <w:t xml:space="preserve">The response from the </w:t>
       </w:r>
       <w:r>
         <w:rPr>
-          <w:rStyle w:val="IntenseEmphasis"/>
+          <w:rStyle w:val="Intensievebenadrukking"/>
         </w:rPr>
         <w:t>purchase-offers</w:t>
       </w:r>
@@ -2022,15 +1999,16 @@
     </w:p>
     <w:p>
       <w:pPr>
-        <w:pStyle w:val="Heading2"/>
+        <w:pStyle w:val="Kop2"/>
       </w:pPr>
       <w:bookmarkStart w:id="6" w:name="_Toc202865690"/>
       <w:bookmarkStart w:id="7" w:name="_Toc206690501"/>
       <w:r>
-        <w:t>Product based</w:t>
-      </w:r>
-      <w:bookmarkEnd w:id="6"/>
-      <w:bookmarkEnd w:id="7"/>
+        <w:t xml:space="preserve">Product (purchase a single ride) </w:t>
+      </w:r>
+      <w:r>
+        <w:t>based</w:t>
+      </w:r>
     </w:p>
     <w:p>
       <w:r>
@@ -2038,7 +2016,99 @@
           <w:noProof/>
         </w:rPr>
         <w:drawing>
-          <wp:inline distT="0" distB="0" distL="0" distR="0" wp14:anchorId="2799FBA9" wp14:editId="59583B7D">
+          <wp:inline distT="0" distB="0" distL="0" distR="0" wp14:anchorId="54EABFBC" wp14:editId="4CCA6889">
+            <wp:extent cx="4153480" cy="1371791"/>
+            <wp:effectExtent l="0" t="0" r="0" b="0"/>
+            <wp:docPr id="1848888672" name="Afbeelding 1" descr="Afbeelding met tekst, schermopname, Lettertype, lijn&#10;&#10;Door AI gegenereerde inhoud is mogelijk onjuist."/>
+            <wp:cNvGraphicFramePr>
+              <a:graphicFrameLocks xmlns:a="http://schemas.openxmlformats.org/drawingml/2006/main" noChangeAspect="1"/>
+            </wp:cNvGraphicFramePr>
+            <a:graphic xmlns:a="http://schemas.openxmlformats.org/drawingml/2006/main">
+              <a:graphicData uri="http://schemas.openxmlformats.org/drawingml/2006/picture">
+                <pic:pic xmlns:pic="http://schemas.openxmlformats.org/drawingml/2006/picture">
+                  <pic:nvPicPr>
+                    <pic:cNvPr id="1003190423" name="Afbeelding 1" descr="Afbeelding met tekst, schermopname, Lettertype, lijn&#10;&#10;Door AI gegenereerde inhoud is mogelijk onjuist."/>
+                    <pic:cNvPicPr/>
+                  </pic:nvPicPr>
+                  <pic:blipFill>
+                    <a:blip r:embed="rId13"/>
+                    <a:stretch>
+                      <a:fillRect/>
+                    </a:stretch>
+                  </pic:blipFill>
+                  <pic:spPr>
+                    <a:xfrm>
+                      <a:off x="0" y="0"/>
+                      <a:ext cx="4153480" cy="1371791"/>
+                    </a:xfrm>
+                    <a:prstGeom prst="rect">
+                      <a:avLst/>
+                    </a:prstGeom>
+                  </pic:spPr>
+                </pic:pic>
+              </a:graphicData>
+            </a:graphic>
+          </wp:inline>
+        </w:drawing>
+      </w:r>
+    </w:p>
+    <w:p>
+      <w:r>
+        <w:t xml:space="preserve">This is the most familiar flow for most taxi operators. A single ride (‘a product’) can be booked immediately, without </w:t>
+      </w:r>
+      <w:r>
+        <w:t>requesting</w:t>
+      </w:r>
+      <w:r>
+        <w:t xml:space="preserve">. These products can be sold using </w:t>
+      </w:r>
+      <w:r>
+        <w:rPr>
+          <w:rStyle w:val="Intensievebenadrukking"/>
+        </w:rPr>
+        <w:t>purchase-product</w:t>
+      </w:r>
+      <w:r>
+        <w:t>.</w:t>
+      </w:r>
+    </w:p>
+    <w:p>
+      <w:r>
+        <w:t>The returned package is default in a CONFIRMED state</w:t>
+      </w:r>
+      <w:r>
+        <w:t>, with optionally an ‘expiry time’ to cancel the purchase without financial consequences.</w:t>
+      </w:r>
+      <w:r>
+        <w:t xml:space="preserve"> </w:t>
+      </w:r>
+      <w:r>
+        <w:t>See below in the purchase flavors for the description of the PENDING packages</w:t>
+      </w:r>
+      <w:r>
+        <w:t xml:space="preserve"> (‘delayed confirmed’)</w:t>
+      </w:r>
+      <w:r>
+        <w:t>.</w:t>
+      </w:r>
+    </w:p>
+    <w:p>
+      <w:pPr>
+        <w:pStyle w:val="Kop2"/>
+      </w:pPr>
+      <w:r>
+        <w:t>Additional products based</w:t>
+      </w:r>
+      <w:bookmarkEnd w:id="6"/>
+      <w:bookmarkEnd w:id="7"/>
+    </w:p>
+    <w:p>
+      <w:r>
+        <w:rPr>
+          <w:noProof/>
+        </w:rPr>
+        <w:drawing>
+          <wp:inline distT="0" distB="0" distL="0" distR="0" wp14:anchorId="5E1E06B7" wp14:editId="40F4913E">
             <wp:extent cx="4153480" cy="1371791"/>
             <wp:effectExtent l="0" t="0" r="0" b="0"/>
             <wp:docPr id="1003190423" name="Afbeelding 1" descr="Afbeelding met tekst, schermopname, Lettertype, lijn&#10;&#10;Door AI gegenereerde inhoud is mogelijk onjuist."/>
@@ -2080,7 +2150,7 @@
       </w:r>
       <w:r>
         <w:rPr>
-          <w:rStyle w:val="IntenseEmphasis"/>
+          <w:rStyle w:val="Intensievebenadrukking"/>
         </w:rPr>
         <w:t>purchase-product</w:t>
       </w:r>
@@ -2090,24 +2160,18 @@
     </w:p>
     <w:p>
       <w:r>
-        <w:t xml:space="preserve">The returned package is default in a CONFIRMED state. These purchased products normally don’t have consequences for claiming </w:t>
-      </w:r>
-      <w:r>
-        <w:t>resources but</w:t>
-      </w:r>
-      <w:r>
-        <w:t xml:space="preserve"> can </w:t>
-      </w:r>
-      <w:r>
-        <w:t>later</w:t>
-      </w:r>
-      <w:r>
-        <w:t xml:space="preserve"> be used in the offer flows as cards.</w:t>
-      </w:r>
-    </w:p>
-    <w:p>
-      <w:pPr>
-        <w:pStyle w:val="Heading1"/>
+        <w:t xml:space="preserve">The returned package is default in a CONFIRMED state. These purchased products normally don’t have consequences for claiming resources but can later be used in the offer flows as </w:t>
+      </w:r>
+      <w:r>
+        <w:t xml:space="preserve">travel </w:t>
+      </w:r>
+      <w:r>
+        <w:t>cards.</w:t>
+      </w:r>
+    </w:p>
+    <w:p>
+      <w:pPr>
+        <w:pStyle w:val="Kop1"/>
       </w:pPr>
       <w:bookmarkStart w:id="8" w:name="_Toc206690502"/>
       <w:r>
@@ -2134,19 +2198,20 @@
     </w:p>
     <w:p>
       <w:pPr>
-        <w:pStyle w:val="ListParagraph"/>
+        <w:pStyle w:val="Lijstalinea"/>
         <w:numPr>
           <w:ilvl w:val="0"/>
           <w:numId w:val="21"/>
         </w:numPr>
       </w:pPr>
       <w:r>
+        <w:lastRenderedPageBreak/>
         <w:t>immediate confirmed</w:t>
       </w:r>
     </w:p>
     <w:p>
       <w:pPr>
-        <w:pStyle w:val="ListParagraph"/>
+        <w:pStyle w:val="Lijstalinea"/>
         <w:numPr>
           <w:ilvl w:val="0"/>
           <w:numId w:val="21"/>
@@ -2161,20 +2226,15 @@
     </w:p>
     <w:p>
       <w:pPr>
-        <w:pStyle w:val="Heading2"/>
+        <w:pStyle w:val="Kop2"/>
       </w:pPr>
       <w:bookmarkStart w:id="9" w:name="_Toc202865692"/>
       <w:bookmarkStart w:id="10" w:name="_Toc206690503"/>
       <w:r>
-        <w:t xml:space="preserve">Immediate </w:t>
-      </w:r>
-      <w:proofErr w:type="gramStart"/>
-      <w:r>
-        <w:t>confirmed</w:t>
+        <w:t>Immediate confirmed</w:t>
       </w:r>
       <w:bookmarkEnd w:id="9"/>
       <w:bookmarkEnd w:id="10"/>
-      <w:proofErr w:type="gramEnd"/>
     </w:p>
     <w:p>
       <w:r>
@@ -2190,13 +2250,8 @@
         <w:t xml:space="preserve">That </w:t>
       </w:r>
       <w:r>
-        <w:t xml:space="preserve">does not mean that a vehicle and driver have already been assigned to fulfill the ride. Especially when booked in </w:t>
-      </w:r>
-      <w:proofErr w:type="gramStart"/>
-      <w:r>
-        <w:t>advance</w:t>
-      </w:r>
-      <w:proofErr w:type="gramEnd"/>
+        <w:t>does not mean that a vehicle and driver have already been assigned to fulfill the ride. Especially when booked in advance</w:t>
+      </w:r>
       <w:r>
         <w:t xml:space="preserve"> th</w:t>
       </w:r>
@@ -2225,26 +2280,18 @@
       </w:r>
       <w:r>
         <w:rPr>
-          <w:rStyle w:val="IntenseEmphasis"/>
+          <w:rStyle w:val="Intensievebenadrukking"/>
         </w:rPr>
         <w:t>refund-options</w:t>
       </w:r>
       <w:r>
         <w:t xml:space="preserve">, or in case of a technical problem, using </w:t>
       </w:r>
-      <w:proofErr w:type="gramStart"/>
       <w:r>
         <w:rPr>
-          <w:rStyle w:val="IntenseEmphasis"/>
+          <w:rStyle w:val="Intensievebenadrukking"/>
         </w:rPr>
-        <w:t>cancel</w:t>
-      </w:r>
-      <w:proofErr w:type="gramEnd"/>
-      <w:r>
-        <w:rPr>
-          <w:rStyle w:val="IntenseEmphasis"/>
-        </w:rPr>
-        <w:t>-package</w:t>
+        <w:t>cancel-package</w:t>
       </w:r>
       <w:r>
         <w:t>.</w:t>
@@ -2255,14 +2302,13 @@
     </w:p>
     <w:p>
       <w:pPr>
-        <w:pStyle w:val="Heading2"/>
+        <w:pStyle w:val="Kop2"/>
       </w:pPr>
       <w:bookmarkStart w:id="11" w:name="_Toc202865693"/>
       <w:bookmarkStart w:id="12" w:name="_Toc206690504"/>
       <w:commentRangeStart w:id="13"/>
       <w:commentRangeStart w:id="14"/>
       <w:r>
-        <w:lastRenderedPageBreak/>
         <w:t>Delayed</w:t>
       </w:r>
       <w:r>
@@ -2278,7 +2324,7 @@
       <w:commentRangeEnd w:id="13"/>
       <w:r>
         <w:rPr>
-          <w:rStyle w:val="CommentReference"/>
+          <w:rStyle w:val="Verwijzingopmerking"/>
           <w:rFonts w:asciiTheme="minorHAnsi" w:eastAsiaTheme="minorHAnsi" w:hAnsiTheme="minorHAnsi" w:cstheme="minorBidi"/>
           <w:color w:val="auto"/>
         </w:rPr>
@@ -2287,7 +2333,7 @@
       <w:commentRangeEnd w:id="14"/>
       <w:r>
         <w:rPr>
-          <w:rStyle w:val="CommentReference"/>
+          <w:rStyle w:val="Verwijzingopmerking"/>
           <w:rFonts w:asciiTheme="minorHAnsi" w:eastAsiaTheme="minorHAnsi" w:hAnsiTheme="minorHAnsi" w:cstheme="minorBidi"/>
           <w:color w:val="auto"/>
         </w:rPr>
@@ -2303,15 +2349,7 @@
         <w:t>delayed</w:t>
       </w:r>
       <w:r>
-        <w:t xml:space="preserve">-confirm flow is </w:t>
-      </w:r>
-      <w:proofErr w:type="gramStart"/>
-      <w:r>
-        <w:t>more or less the</w:t>
-      </w:r>
-      <w:proofErr w:type="gramEnd"/>
-      <w:r>
-        <w:t xml:space="preserve"> same as the ‘immediate confirmed’-flow, except that the returned state is ‘PENDING’ until the </w:t>
+        <w:t xml:space="preserve">-confirm flow is more or less the same as the ‘immediate confirmed’-flow, except that the returned state is ‘PENDING’ until the </w:t>
       </w:r>
       <w:r>
         <w:t xml:space="preserve">TO has </w:t>
@@ -2333,16 +2371,11 @@
       <w:r>
         <w:t xml:space="preserve">when </w:t>
       </w:r>
-      <w:proofErr w:type="gramStart"/>
       <w:r>
         <w:t>ride</w:t>
       </w:r>
       <w:r>
-        <w:t>s</w:t>
-      </w:r>
-      <w:proofErr w:type="gramEnd"/>
-      <w:r>
-        <w:t xml:space="preserve"> need to be assigned and accepted by a driver</w:t>
+        <w:t>s need to be assigned and accepted by a driver</w:t>
       </w:r>
       <w:r>
         <w:t xml:space="preserve"> before </w:t>
@@ -2360,17 +2393,7 @@
         <w:t xml:space="preserve"> If the TO encounters issues serving the ride the </w:t>
       </w:r>
       <w:r>
-        <w:t xml:space="preserve">status might be changed by the TO </w:t>
-      </w:r>
-      <w:proofErr w:type="spellStart"/>
-      <w:proofErr w:type="gramStart"/>
-      <w:r>
-        <w:t>to</w:t>
-      </w:r>
-      <w:proofErr w:type="spellEnd"/>
-      <w:proofErr w:type="gramEnd"/>
-      <w:r>
-        <w:t xml:space="preserve"> CANC</w:t>
+        <w:t>status might be changed by the TO to CANC</w:t>
       </w:r>
       <w:r>
         <w:t>E</w:t>
@@ -2391,7 +2414,7 @@
       </w:r>
       <w:r>
         <w:rPr>
-          <w:rStyle w:val="IntenseEmphasis"/>
+          <w:rStyle w:val="Intensievebenadrukking"/>
         </w:rPr>
         <w:t>notification-module</w:t>
       </w:r>
@@ -2407,7 +2430,7 @@
     </w:p>
     <w:p>
       <w:pPr>
-        <w:pStyle w:val="Heading1"/>
+        <w:pStyle w:val="Kop1"/>
       </w:pPr>
       <w:bookmarkStart w:id="15" w:name="_Toc202865695"/>
       <w:bookmarkStart w:id="16" w:name="_Toc206690505"/>
@@ -2459,7 +2482,7 @@
     </w:p>
     <w:p>
       <w:pPr>
-        <w:pStyle w:val="ListParagraph"/>
+        <w:pStyle w:val="Lijstalinea"/>
         <w:numPr>
           <w:ilvl w:val="0"/>
           <w:numId w:val="31"/>
@@ -2489,7 +2512,7 @@
     </w:p>
     <w:p>
       <w:pPr>
-        <w:pStyle w:val="ListParagraph"/>
+        <w:pStyle w:val="Lijstalinea"/>
         <w:numPr>
           <w:ilvl w:val="0"/>
           <w:numId w:val="31"/>
@@ -2510,7 +2533,7 @@
     </w:p>
     <w:p>
       <w:pPr>
-        <w:pStyle w:val="ListParagraph"/>
+        <w:pStyle w:val="Lijstalinea"/>
         <w:numPr>
           <w:ilvl w:val="0"/>
           <w:numId w:val="31"/>
@@ -2553,25 +2576,22 @@
       </w:r>
       <w:r>
         <w:rPr>
-          <w:rStyle w:val="IntenseEmphasis"/>
+          <w:rStyle w:val="Intensievebenadrukking"/>
         </w:rPr>
         <w:t>/processes/notification/execute</w:t>
       </w:r>
       <w:r>
-        <w:t xml:space="preserve"> of </w:t>
-      </w:r>
-      <w:r>
-        <w:t xml:space="preserve">the </w:t>
+        <w:t xml:space="preserve"> of the </w:t>
       </w:r>
       <w:r>
         <w:rPr>
-          <w:rStyle w:val="IntenseEmphasis"/>
+          <w:rStyle w:val="Intensievebenadrukking"/>
         </w:rPr>
         <w:t>notification-module</w:t>
       </w:r>
       <w:r>
         <w:rPr>
-          <w:rStyle w:val="IntenseEmphasis"/>
+          <w:rStyle w:val="Intensievebenadrukking"/>
         </w:rPr>
         <w:t>.</w:t>
       </w:r>
@@ -2581,15 +2601,7 @@
         <w:t xml:space="preserve">In comparison to </w:t>
       </w:r>
       <w:r>
-        <w:t xml:space="preserve">shared modes like car sharing, the TO </w:t>
-      </w:r>
-      <w:proofErr w:type="gramStart"/>
-      <w:r>
-        <w:t>of</w:t>
-      </w:r>
-      <w:proofErr w:type="gramEnd"/>
-      <w:r>
-        <w:t xml:space="preserve"> DRT or taxi services need</w:t>
+        <w:t>shared modes like car sharing, the TO of DRT or taxi services need</w:t>
       </w:r>
       <w:r>
         <w:t xml:space="preserve">s to first dispatch a vehicle to the pick-up location of the user. This </w:t>
@@ -2629,7 +2641,7 @@
       </w:r>
       <w:r>
         <w:rPr>
-          <w:rStyle w:val="IntenseEmphasis"/>
+          <w:rStyle w:val="Intensievebenadrukking"/>
         </w:rPr>
         <w:t>/processes/notification/execute</w:t>
       </w:r>
@@ -2639,26 +2651,24 @@
       <w:r>
         <w:t xml:space="preserve">with the corresponding </w:t>
       </w:r>
-      <w:proofErr w:type="spellStart"/>
       <w:r>
         <w:rPr>
-          <w:rStyle w:val="IntenseEmphasis"/>
+          <w:rStyle w:val="Intensievebenadrukking"/>
         </w:rPr>
         <w:t>notification</w:t>
       </w:r>
       <w:r>
         <w:rPr>
-          <w:rStyle w:val="IntenseEmphasis"/>
+          <w:rStyle w:val="Intensievebenadrukking"/>
         </w:rPr>
         <w:t>T</w:t>
       </w:r>
       <w:r>
         <w:rPr>
-          <w:rStyle w:val="IntenseEmphasis"/>
+          <w:rStyle w:val="Intensievebenadrukking"/>
         </w:rPr>
         <w:t>ype</w:t>
       </w:r>
-      <w:proofErr w:type="spellEnd"/>
       <w:r>
         <w:t>.</w:t>
       </w:r>
@@ -2668,13 +2678,8 @@
         <w:t>O</w:t>
       </w:r>
       <w:r>
-        <w:t xml:space="preserve">ther </w:t>
-      </w:r>
-      <w:proofErr w:type="gramStart"/>
-      <w:r>
-        <w:t>flows</w:t>
-      </w:r>
-      <w:proofErr w:type="gramEnd"/>
+        <w:t>ther flows</w:t>
+      </w:r>
       <w:r>
         <w:t xml:space="preserve"> </w:t>
       </w:r>
@@ -2690,19 +2695,20 @@
     </w:p>
     <w:p>
       <w:pPr>
-        <w:pStyle w:val="ListParagraph"/>
+        <w:pStyle w:val="Lijstalinea"/>
         <w:numPr>
           <w:ilvl w:val="0"/>
           <w:numId w:val="34"/>
         </w:numPr>
       </w:pPr>
       <w:r>
+        <w:lastRenderedPageBreak/>
         <w:t>No show</w:t>
       </w:r>
     </w:p>
     <w:p>
       <w:pPr>
-        <w:pStyle w:val="ListParagraph"/>
+        <w:pStyle w:val="Lijstalinea"/>
         <w:numPr>
           <w:ilvl w:val="0"/>
           <w:numId w:val="34"/>
@@ -2714,7 +2720,7 @@
     </w:p>
     <w:p>
       <w:pPr>
-        <w:pStyle w:val="ListParagraph"/>
+        <w:pStyle w:val="Lijstalinea"/>
         <w:numPr>
           <w:ilvl w:val="0"/>
           <w:numId w:val="34"/>
@@ -2726,7 +2732,7 @@
     </w:p>
     <w:p>
       <w:pPr>
-        <w:pStyle w:val="ListParagraph"/>
+        <w:pStyle w:val="Lijstalinea"/>
         <w:numPr>
           <w:ilvl w:val="0"/>
           <w:numId w:val="34"/>
@@ -2768,15 +2774,7 @@
         <w:t xml:space="preserve">the </w:t>
       </w:r>
       <w:r>
-        <w:t xml:space="preserve">ride as </w:t>
-      </w:r>
-      <w:proofErr w:type="gramStart"/>
-      <w:r>
-        <w:t>a NO</w:t>
-      </w:r>
-      <w:proofErr w:type="gramEnd"/>
-      <w:r>
-        <w:t xml:space="preserve"> SHOW. </w:t>
+        <w:t xml:space="preserve">ride as a NO SHOW. </w:t>
       </w:r>
       <w:r>
         <w:t xml:space="preserve">The TO will then </w:t>
@@ -2786,7 +2784,7 @@
       </w:r>
       <w:r>
         <w:rPr>
-          <w:rStyle w:val="IntenseEmphasis"/>
+          <w:rStyle w:val="Intensievebenadrukking"/>
         </w:rPr>
         <w:t>/processes/notification/execute</w:t>
       </w:r>
@@ -2799,14 +2797,12 @@
       <w:r>
         <w:t xml:space="preserve"> </w:t>
       </w:r>
-      <w:proofErr w:type="spellStart"/>
       <w:r>
         <w:rPr>
-          <w:rStyle w:val="IntenseEmphasis"/>
+          <w:rStyle w:val="Intensievebenadrukking"/>
         </w:rPr>
         <w:t>notificationType</w:t>
       </w:r>
-      <w:proofErr w:type="spellEnd"/>
       <w:r>
         <w:t xml:space="preserve"> </w:t>
       </w:r>
@@ -2829,69 +2825,54 @@
       </w:r>
       <w:r>
         <w:rPr>
-          <w:rStyle w:val="IntenseEmphasis"/>
+          <w:rStyle w:val="Intensievebenadrukking"/>
         </w:rPr>
-        <w:t>/processes/update-travel-</w:t>
+        <w:t>/processes/update-travel-specification/execute</w:t>
+      </w:r>
+      <w:r>
+        <w:t xml:space="preserve">. </w:t>
+      </w:r>
+      <w:r>
+        <w:t>Requested changes might be neglected</w:t>
+      </w:r>
+      <w:r>
+        <w:t xml:space="preserve"> by the TO if they can’t be fulfilled.</w:t>
+      </w:r>
+    </w:p>
+    <w:p>
+      <w:r>
+        <w:t>If DRT serves as a fetcher mode within a public transport journey, delays of previous feeder legs might make the transfer to the DRT service impossible. In this case the MP should inform the user about the possible broken transfer and offer the option to request a change of the pick-up time.</w:t>
+      </w:r>
+    </w:p>
+    <w:p>
+      <w:pPr>
+        <w:pStyle w:val="Kop1"/>
+      </w:pPr>
+      <w:bookmarkStart w:id="17" w:name="_Toc206690506"/>
+      <w:r>
+        <w:t>Support flows</w:t>
+      </w:r>
+      <w:bookmarkEnd w:id="17"/>
+    </w:p>
+    <w:p>
+      <w:r>
+        <w:t xml:space="preserve">One of the rather important support flow might </w:t>
+      </w:r>
+      <w:r>
+        <w:t xml:space="preserve">be the situation when the user can’t spot the </w:t>
+      </w:r>
+      <w:r>
+        <w:t xml:space="preserve">vehicle at the pick-up location. Independent of the question </w:t>
+      </w:r>
+      <w:r>
+        <w:t xml:space="preserve">what the cause for this is, the MP can forward this user </w:t>
+      </w:r>
+      <w:r>
+        <w:t xml:space="preserve">issue with </w:t>
       </w:r>
       <w:r>
         <w:rPr>
-          <w:rStyle w:val="IntenseEmphasis"/>
-        </w:rPr>
-        <w:lastRenderedPageBreak/>
-        <w:t>specification/execute</w:t>
-      </w:r>
-      <w:r>
-        <w:t xml:space="preserve">. </w:t>
-      </w:r>
-      <w:r>
-        <w:t>Requested changes might be neglected</w:t>
-      </w:r>
-      <w:r>
-        <w:t xml:space="preserve"> by the TO if they can’t be fulfilled.</w:t>
-      </w:r>
-    </w:p>
-    <w:p>
-      <w:r>
-        <w:t>If DRT serves as a fetcher mode within a public transport journey, delays of previous feeder legs might make the transfer to the DRT service impossible. In this case the MP should inform the user about the possible broken transfer and offer the option to request a change of the pick-up time.</w:t>
-      </w:r>
-    </w:p>
-    <w:p>
-      <w:pPr>
-        <w:pStyle w:val="Heading1"/>
-      </w:pPr>
-      <w:bookmarkStart w:id="17" w:name="_Toc206690506"/>
-      <w:r>
-        <w:t>Support flows</w:t>
-      </w:r>
-      <w:bookmarkEnd w:id="17"/>
-    </w:p>
-    <w:p>
-      <w:r>
-        <w:t xml:space="preserve">One of the rather important support </w:t>
-      </w:r>
-      <w:proofErr w:type="gramStart"/>
-      <w:r>
-        <w:t>flow</w:t>
-      </w:r>
-      <w:proofErr w:type="gramEnd"/>
-      <w:r>
-        <w:t xml:space="preserve"> might </w:t>
-      </w:r>
-      <w:r>
-        <w:t xml:space="preserve">be the situation when the user can’t spot the </w:t>
-      </w:r>
-      <w:r>
-        <w:t xml:space="preserve">vehicle at the pick-up location. Independent of the question </w:t>
-      </w:r>
-      <w:r>
-        <w:t xml:space="preserve">what the cause for this is, the MP can forward this user </w:t>
-      </w:r>
-      <w:r>
-        <w:t xml:space="preserve">issue with </w:t>
-      </w:r>
-      <w:r>
-        <w:rPr>
-          <w:rStyle w:val="IntenseEmphasis"/>
+          <w:rStyle w:val="Intensievebenadrukking"/>
         </w:rPr>
         <w:t>/processes/request-support/execute</w:t>
       </w:r>
@@ -2900,19 +2881,19 @@
       </w:r>
       <w:r>
         <w:rPr>
-          <w:rStyle w:val="IntenseEmphasis"/>
+          <w:rStyle w:val="Intensievebenadrukking"/>
         </w:rPr>
         <w:t>support</w:t>
       </w:r>
       <w:r>
         <w:rPr>
-          <w:rStyle w:val="IntenseEmphasis"/>
+          <w:rStyle w:val="Intensievebenadrukking"/>
         </w:rPr>
         <w:t>-</w:t>
       </w:r>
       <w:r>
         <w:rPr>
-          <w:rStyle w:val="IntenseEmphasis"/>
+          <w:rStyle w:val="Intensievebenadrukking"/>
         </w:rPr>
         <w:t>module</w:t>
       </w:r>
@@ -2922,14 +2903,12 @@
       <w:r>
         <w:t xml:space="preserve"> the </w:t>
       </w:r>
-      <w:proofErr w:type="spellStart"/>
       <w:r>
         <w:rPr>
-          <w:rStyle w:val="IntenseEmphasis"/>
+          <w:rStyle w:val="Intensievebenadrukking"/>
         </w:rPr>
         <w:t>supportType</w:t>
       </w:r>
-      <w:proofErr w:type="spellEnd"/>
       <w:r>
         <w:t xml:space="preserve"> </w:t>
       </w:r>
@@ -2942,7 +2921,7 @@
     </w:p>
     <w:p>
       <w:pPr>
-        <w:pStyle w:val="Heading1"/>
+        <w:pStyle w:val="Kop1"/>
       </w:pPr>
       <w:bookmarkStart w:id="18" w:name="_Toc202865697"/>
       <w:bookmarkStart w:id="19" w:name="_Toc206690507"/>
@@ -2960,10 +2939,13 @@
         <w:t xml:space="preserve">With DRT and taxi services </w:t>
       </w:r>
       <w:r>
-        <w:t xml:space="preserve">there are </w:t>
-      </w:r>
-      <w:r>
-        <w:t xml:space="preserve">usually two different flavors of </w:t>
+        <w:t>there are</w:t>
+      </w:r>
+      <w:r>
+        <w:t xml:space="preserve"> a few </w:t>
+      </w:r>
+      <w:r>
+        <w:t xml:space="preserve">different flavors of </w:t>
       </w:r>
       <w:r>
         <w:t>the payment flow.</w:t>
@@ -2971,14 +2953,14 @@
     </w:p>
     <w:p>
       <w:pPr>
-        <w:pStyle w:val="ListParagraph"/>
+        <w:pStyle w:val="Lijstalinea"/>
         <w:numPr>
           <w:ilvl w:val="0"/>
           <w:numId w:val="35"/>
         </w:numPr>
       </w:pPr>
       <w:r>
-        <w:t>Fixed priced</w:t>
+        <w:t>Fixed price</w:t>
       </w:r>
       <w:r>
         <w:t xml:space="preserve"> upfront</w:t>
@@ -2986,118 +2968,158 @@
     </w:p>
     <w:p>
       <w:pPr>
-        <w:pStyle w:val="ListParagraph"/>
+        <w:pStyle w:val="Lijstalinea"/>
         <w:numPr>
           <w:ilvl w:val="0"/>
           <w:numId w:val="35"/>
         </w:numPr>
       </w:pPr>
       <w:r>
-        <w:t>Estimated prices upfront</w:t>
-      </w:r>
-    </w:p>
-    <w:p>
-      <w:pPr>
-        <w:pStyle w:val="Heading3"/>
-      </w:pPr>
-      <w:r>
-        <w:t>Fixed prices</w:t>
-      </w:r>
-    </w:p>
-    <w:p>
+        <w:t>Estimated price upfront</w:t>
+      </w:r>
+    </w:p>
+    <w:p>
+      <w:pPr>
+        <w:pStyle w:val="Lijstalinea"/>
+        <w:numPr>
+          <w:ilvl w:val="0"/>
+          <w:numId w:val="35"/>
+        </w:numPr>
+      </w:pPr>
+      <w:r>
+        <w:t>Pay</w:t>
+      </w:r>
+      <w:r>
+        <w:t xml:space="preserve"> afterwards (pay as you go)</w:t>
+      </w:r>
+    </w:p>
+    <w:p>
+      <w:pPr>
+        <w:pStyle w:val="Lijstalinea"/>
+        <w:numPr>
+          <w:ilvl w:val="0"/>
+          <w:numId w:val="35"/>
+        </w:numPr>
+      </w:pPr>
+      <w:r>
+        <w:t>Batch</w:t>
+      </w:r>
+    </w:p>
+    <w:p>
+      <w:pPr>
+        <w:pStyle w:val="Kop3"/>
+      </w:pPr>
+      <w:r>
+        <w:t>Fixed price</w:t>
+      </w:r>
+    </w:p>
+    <w:p>
+      <w:r>
+        <w:t xml:space="preserve">This is the easy one. The traveller(s) agree on the start and end location, the operator serves a fixed price, that could be even paid up front. </w:t>
+      </w:r>
+      <w:r>
+        <w:t xml:space="preserve">The operator can call the reseller’s </w:t>
+      </w:r>
       <w:r>
         <w:rPr>
-          <w:highlight w:val="yellow"/>
+          <w:rStyle w:val="Intensievebenadrukking"/>
         </w:rPr>
-        <w:t>TBD</w:t>
-      </w:r>
-    </w:p>
-    <w:p>
-      <w:pPr>
-        <w:pStyle w:val="Heading3"/>
-      </w:pPr>
-      <w:r>
-        <w:t>Estimated prices</w:t>
-      </w:r>
-    </w:p>
-    <w:p>
-      <w:pPr>
+        <w:t xml:space="preserve">request-payment </w:t>
+      </w:r>
+      <w:r>
+        <w:t>endpoint</w:t>
+      </w:r>
+      <w:r>
+        <w:t>. The TO can postpone the committed purchase (delayed purchase) until the bank confirms the payment.</w:t>
+      </w:r>
+    </w:p>
+    <w:p>
+      <w:pPr>
+        <w:pStyle w:val="Kop3"/>
+      </w:pPr>
+      <w:r>
+        <w:t>Estimated price</w:t>
+      </w:r>
+      <w:r>
+        <w:t xml:space="preserve"> upfront</w:t>
+      </w:r>
+    </w:p>
+    <w:p>
+      <w:r>
+        <w:t>This is more or less the same as the fixed price, except that it will be clear in the communication that the price is an estimated price. At the end of the ride, an additional request to the request-payment can be made to correct the price to a final one. This is a scenario that is not very commonly used.</w:t>
+      </w:r>
+    </w:p>
+    <w:p>
+      <w:pPr>
+        <w:pStyle w:val="Kop3"/>
+      </w:pPr>
+      <w:r>
+        <w:lastRenderedPageBreak/>
+        <w:t>Pay afterwards</w:t>
+      </w:r>
+    </w:p>
+    <w:p>
+      <w:r>
+        <w:t xml:space="preserve">As soon the trip is completed, the TO can request the payment to the reseller using the same endpoint. </w:t>
+      </w:r>
+    </w:p>
+    <w:p>
+      <w:pPr>
+        <w:pStyle w:val="Kop3"/>
+      </w:pPr>
+      <w:r>
+        <w:t>Batch</w:t>
+      </w:r>
+    </w:p>
+    <w:p>
+      <w:r>
+        <w:t>It is also very common that the TO and the reseller have an agreement, using scales (based on km or time) to calculate the price over a lot of trips. Therefore, there is the /collections/payments/items endpoint, to retrieve the trips made and calculate the total price/km/time.</w:t>
+      </w:r>
+      <w:r>
+        <w:t>`</w:t>
+      </w:r>
+    </w:p>
+    <w:p>
+      <w:pPr>
+        <w:pStyle w:val="Kop1"/>
+      </w:pPr>
+      <w:bookmarkStart w:id="20" w:name="_Toc206690508"/>
+      <w:r>
+        <w:t>After</w:t>
+      </w:r>
+      <w:r>
+        <w:t xml:space="preserve"> sales flows</w:t>
+      </w:r>
+      <w:bookmarkEnd w:id="20"/>
+    </w:p>
+    <w:p>
+      <w:r>
+        <w:t>T</w:t>
+      </w:r>
+      <w:r>
+        <w:t xml:space="preserve">he </w:t>
+      </w:r>
+      <w:r>
+        <w:t xml:space="preserve">user might </w:t>
+      </w:r>
+      <w:r>
+        <w:t xml:space="preserve">request to cancel a booked ride. Usually, the cancellation regulations vary depending on the state of the booked ride. It might be that booked rides can be cancelled with reduced costs if cancelled long before the pick-up time. If the pick-up time is almost reached, other regulations might apply. Since a rather large variety of regulations need to be covered, the </w:t>
+      </w:r>
+      <w:r>
+        <w:t>reseller (</w:t>
+      </w:r>
+      <w:r>
+        <w:t>MP</w:t>
+      </w:r>
+      <w:r>
+        <w:t>)</w:t>
+      </w:r>
+      <w:r>
+        <w:t xml:space="preserve"> can request at any time during the execution phase the cancellation options which currently exists, and which conditions apply by using </w:t>
+      </w:r>
+      <w:r>
         <w:rPr>
-          <w:highlight w:val="yellow"/>
-        </w:rPr>
-      </w:pPr>
-      <w:r>
-        <w:rPr>
-          <w:highlight w:val="yellow"/>
-        </w:rPr>
-        <w:t>TBD</w:t>
-      </w:r>
-    </w:p>
-    <w:p>
-      <w:r>
-        <w:rPr>
-          <w:highlight w:val="yellow"/>
-        </w:rPr>
-        <w:t xml:space="preserve">Additional payments (for Taxis there are only estimated prices in the beginning and the final price is only available after the ride; if the user had to pay the estimated </w:t>
-      </w:r>
-      <w:proofErr w:type="gramStart"/>
-      <w:r>
-        <w:rPr>
-          <w:highlight w:val="yellow"/>
-        </w:rPr>
-        <w:t>price</w:t>
-      </w:r>
-      <w:proofErr w:type="gramEnd"/>
-      <w:r>
-        <w:rPr>
-          <w:highlight w:val="yellow"/>
-        </w:rPr>
-        <w:t xml:space="preserve"> then price differences need to be handled in the after sales workflow) -&gt; notification</w:t>
-      </w:r>
-    </w:p>
-    <w:p/>
-    <w:p>
-      <w:pPr>
-        <w:pStyle w:val="Heading1"/>
-      </w:pPr>
-      <w:bookmarkStart w:id="20" w:name="_Toc206690508"/>
-      <w:r>
-        <w:t>After</w:t>
-      </w:r>
-      <w:r>
-        <w:t xml:space="preserve"> sales </w:t>
-      </w:r>
-      <w:proofErr w:type="gramStart"/>
-      <w:r>
-        <w:t>flows</w:t>
-      </w:r>
-      <w:bookmarkEnd w:id="20"/>
-      <w:proofErr w:type="gramEnd"/>
-    </w:p>
-    <w:p>
-      <w:r>
-        <w:t>T</w:t>
-      </w:r>
-      <w:r>
-        <w:t xml:space="preserve">he </w:t>
-      </w:r>
-      <w:r>
-        <w:t xml:space="preserve">user might </w:t>
-      </w:r>
-      <w:r>
-        <w:t xml:space="preserve">request to cancel a booked ride. Usually, the cancellation regulations vary depending on the state of the booked ride. It might be that booked rides can be cancelled with reduced costs if cancelled long before the pick-up time. If the pick-up time is almost reached, other regulations might apply. Since a rather large variety of regulations need to be covered, the MP can request at any time during the execution phase the cancellation options which currently </w:t>
-      </w:r>
-      <w:proofErr w:type="gramStart"/>
-      <w:r>
-        <w:t>exists</w:t>
-      </w:r>
-      <w:proofErr w:type="gramEnd"/>
-      <w:r>
-        <w:t xml:space="preserve">, and which conditions apply by using </w:t>
-      </w:r>
-      <w:r>
-        <w:rPr>
-          <w:rStyle w:val="IntenseEmphasis"/>
+          <w:rStyle w:val="Intensievebenadrukking"/>
         </w:rPr>
         <w:t>/collections/redress-options/items</w:t>
       </w:r>
@@ -3106,7 +3128,7 @@
       </w:r>
       <w:r>
         <w:rPr>
-          <w:rStyle w:val="IntenseEmphasis"/>
+          <w:rStyle w:val="Intensievebenadrukking"/>
         </w:rPr>
         <w:t>after sales module</w:t>
       </w:r>
@@ -3126,7 +3148,7 @@
       </w:r>
       <w:r>
         <w:rPr>
-          <w:rStyle w:val="IntenseEmphasis"/>
+          <w:rStyle w:val="Intensievebenadrukking"/>
         </w:rPr>
         <w:t>/processes/confirm-redress-option/execute</w:t>
       </w:r>
@@ -3142,12 +3164,11 @@
     </w:p>
     <w:p>
       <w:pPr>
-        <w:pStyle w:val="Heading1"/>
+        <w:pStyle w:val="Kop1"/>
       </w:pPr>
       <w:bookmarkStart w:id="21" w:name="_Toc202865703"/>
       <w:bookmarkStart w:id="22" w:name="_Toc206690509"/>
       <w:r>
-        <w:lastRenderedPageBreak/>
         <w:t>Special cases</w:t>
       </w:r>
       <w:bookmarkEnd w:id="21"/>
@@ -3155,7 +3176,7 @@
     </w:p>
     <w:p>
       <w:pPr>
-        <w:pStyle w:val="Heading3"/>
+        <w:pStyle w:val="Kop3"/>
       </w:pPr>
       <w:r>
         <w:t>Ride Series</w:t>
@@ -3169,15 +3190,7 @@
         <w:t>t</w:t>
       </w:r>
       <w:r>
-        <w:t xml:space="preserve">axi services offer the option of booking a series of rides instead of individual rides. </w:t>
-      </w:r>
-      <w:proofErr w:type="gramStart"/>
-      <w:r>
-        <w:t>So</w:t>
-      </w:r>
-      <w:proofErr w:type="gramEnd"/>
-      <w:r>
-        <w:t xml:space="preserve"> the user might be looking for a ride to </w:t>
+        <w:t xml:space="preserve">axi services offer the option of booking a series of rides instead of individual rides. So the user might be looking for a ride to </w:t>
       </w:r>
       <w:r>
         <w:t xml:space="preserve">a hospital every Tuesday at 10 am. </w:t>
@@ -3188,7 +3201,7 @@
     </w:p>
     <w:p>
       <w:pPr>
-        <w:pStyle w:val="Heading3"/>
+        <w:pStyle w:val="Kop3"/>
       </w:pPr>
       <w:r>
         <w:t>Reviews</w:t>
@@ -3218,6 +3231,22 @@
       </w:r>
       <w:r>
         <w:t>We don’t have a straightforward answer to this use case.</w:t>
+      </w:r>
+    </w:p>
+    <w:p>
+      <w:pPr>
+        <w:pStyle w:val="Kop3"/>
+      </w:pPr>
+      <w:r>
+        <w:t>Tips</w:t>
+      </w:r>
+    </w:p>
+    <w:p>
+      <w:r>
+        <w:t>For now, tips are not standardized yet</w:t>
+      </w:r>
+      <w:r>
+        <w:t>, but it is rather easy to extend the API when there is a need to support this functionality.</w:t>
       </w:r>
     </w:p>
     <w:p>
@@ -3236,7 +3265,7 @@
     </w:p>
     <w:p>
       <w:pPr>
-        <w:pStyle w:val="Heading1"/>
+        <w:pStyle w:val="Kop1"/>
       </w:pPr>
       <w:bookmarkStart w:id="23" w:name="_Toc206690510"/>
       <w:r>
@@ -3380,11 +3409,11 @@
   <w:comment w:id="13" w:author="Matthias Wirtz" w:date="2025-08-05T14:39:00Z" w:initials="MW">
     <w:p>
       <w:pPr>
-        <w:pStyle w:val="CommentText"/>
+        <w:pStyle w:val="Tekstopmerking"/>
       </w:pPr>
       <w:r>
         <w:rPr>
-          <w:rStyle w:val="CommentReference"/>
+          <w:rStyle w:val="Verwijzingopmerking"/>
         </w:rPr>
         <w:annotationRef/>
       </w:r>
@@ -3399,11 +3428,11 @@
   <w:comment w:id="14" w:author="Matthias Wirtz" w:date="2025-08-21T09:30:00Z" w:initials="MW">
     <w:p>
       <w:pPr>
-        <w:pStyle w:val="CommentText"/>
+        <w:pStyle w:val="Tekstopmerking"/>
       </w:pPr>
       <w:r>
         <w:rPr>
-          <w:rStyle w:val="CommentReference"/>
+          <w:rStyle w:val="Verwijzingopmerking"/>
         </w:rPr>
         <w:annotationRef/>
       </w:r>
@@ -3475,7 +3504,7 @@
 <w:ftr xmlns:wpc="http://schemas.microsoft.com/office/word/2010/wordprocessingCanvas" xmlns:cx="http://schemas.microsoft.com/office/drawing/2014/chartex" xmlns:cx1="http://schemas.microsoft.com/office/drawing/2015/9/8/chartex" xmlns:cx2="http://schemas.microsoft.com/office/drawing/2015/10/21/chartex" xmlns:cx3="http://schemas.microsoft.com/office/drawing/2016/5/9/chartex" xmlns:cx4="http://schemas.microsoft.com/office/drawing/2016/5/10/chartex" xmlns:cx5="http://schemas.microsoft.com/office/drawing/2016/5/11/chartex" xmlns:cx6="http://schemas.microsoft.com/office/drawing/2016/5/12/chartex" xmlns:cx7="http://schemas.microsoft.com/office/drawing/2016/5/13/chartex" xmlns:cx8="http://schemas.microsoft.com/office/drawing/2016/5/14/chartex" xmlns:mc="http://schemas.openxmlformats.org/markup-compatibility/2006" xmlns:aink="http://schemas.microsoft.com/office/drawing/2016/ink" xmlns:am3d="http://schemas.microsoft.com/office/drawing/2017/model3d" xmlns:o="urn:schemas-microsoft-com:office:office" xmlns:oel="http://schemas.microsoft.com/office/2019/extlst" xmlns:r="http://schemas.openxmlformats.org/officeDocument/2006/relationships" xmlns:m="http://schemas.openxmlformats.org/officeDocument/2006/math" xmlns:v="urn:schemas-microsoft-com:vml" xmlns:wp14="http://schemas.microsoft.com/office/word/2010/wordprocessingDrawing" xmlns:wp="http://schemas.openxmlformats.org/drawingml/2006/wordprocessingDrawing" xmlns:w10="urn:schemas-microsoft-com:office:word" xmlns:w="http://schemas.openxmlformats.org/wordprocessingml/2006/main" xmlns:w14="http://schemas.microsoft.com/office/word/2010/wordml" xmlns:w15="http://schemas.microsoft.com/office/word/2012/wordml" xmlns:w16cex="http://schemas.microsoft.com/office/word/2018/wordml/cex" xmlns:w16cid="http://schemas.microsoft.com/office/word/2016/wordml/cid" xmlns:w16="http://schemas.microsoft.com/office/word/2018/wordml" xmlns:w16du="http://schemas.microsoft.com/office/word/2023/wordml/word16du" xmlns:w16sdtdh="http://schemas.microsoft.com/office/word/2020/wordml/sdtdatahash" xmlns:w16sdtfl="http://schemas.microsoft.com/office/word/2024/wordml/sdtformatlock" xmlns:w16se="http://schemas.microsoft.com/office/word/2015/wordml/symex" xmlns:wpg="http://schemas.microsoft.com/office/word/2010/wordprocessingGroup" xmlns:wpi="http://schemas.microsoft.com/office/word/2010/wordprocessingInk" xmlns:wne="http://schemas.microsoft.com/office/word/2006/wordml" xmlns:wps="http://schemas.microsoft.com/office/word/2010/wordprocessingShape" mc:Ignorable="w14 w15 w16se w16cid w16 w16cex w16sdtdh w16sdtfl w16du wp14">
   <w:p>
     <w:pPr>
-      <w:pStyle w:val="Footer"/>
+      <w:pStyle w:val="Voettekst"/>
       <w:jc w:val="center"/>
     </w:pPr>
     <w:sdt>
@@ -3516,7 +3545,7 @@
   </w:p>
   <w:p>
     <w:pPr>
-      <w:pStyle w:val="Footer"/>
+      <w:pStyle w:val="Voettekst"/>
     </w:pPr>
   </w:p>
 </w:ftr>
@@ -3558,7 +3587,7 @@
 <w:hdr xmlns:wpc="http://schemas.microsoft.com/office/word/2010/wordprocessingCanvas" xmlns:cx="http://schemas.microsoft.com/office/drawing/2014/chartex" xmlns:cx1="http://schemas.microsoft.com/office/drawing/2015/9/8/chartex" xmlns:cx2="http://schemas.microsoft.com/office/drawing/2015/10/21/chartex" xmlns:cx3="http://schemas.microsoft.com/office/drawing/2016/5/9/chartex" xmlns:cx4="http://schemas.microsoft.com/office/drawing/2016/5/10/chartex" xmlns:cx5="http://schemas.microsoft.com/office/drawing/2016/5/11/chartex" xmlns:cx6="http://schemas.microsoft.com/office/drawing/2016/5/12/chartex" xmlns:cx7="http://schemas.microsoft.com/office/drawing/2016/5/13/chartex" xmlns:cx8="http://schemas.microsoft.com/office/drawing/2016/5/14/chartex" xmlns:mc="http://schemas.openxmlformats.org/markup-compatibility/2006" xmlns:aink="http://schemas.microsoft.com/office/drawing/2016/ink" xmlns:am3d="http://schemas.microsoft.com/office/drawing/2017/model3d" xmlns:o="urn:schemas-microsoft-com:office:office" xmlns:oel="http://schemas.microsoft.com/office/2019/extlst" xmlns:r="http://schemas.openxmlformats.org/officeDocument/2006/relationships" xmlns:m="http://schemas.openxmlformats.org/officeDocument/2006/math" xmlns:v="urn:schemas-microsoft-com:vml" xmlns:wp14="http://schemas.microsoft.com/office/word/2010/wordprocessingDrawing" xmlns:wp="http://schemas.openxmlformats.org/drawingml/2006/wordprocessingDrawing" xmlns:w10="urn:schemas-microsoft-com:office:word" xmlns:w="http://schemas.openxmlformats.org/wordprocessingml/2006/main" xmlns:w14="http://schemas.microsoft.com/office/word/2010/wordml" xmlns:w15="http://schemas.microsoft.com/office/word/2012/wordml" xmlns:w16cex="http://schemas.microsoft.com/office/word/2018/wordml/cex" xmlns:w16cid="http://schemas.microsoft.com/office/word/2016/wordml/cid" xmlns:w16="http://schemas.microsoft.com/office/word/2018/wordml" xmlns:w16du="http://schemas.microsoft.com/office/word/2023/wordml/word16du" xmlns:w16sdtdh="http://schemas.microsoft.com/office/word/2020/wordml/sdtdatahash" xmlns:w16sdtfl="http://schemas.microsoft.com/office/word/2024/wordml/sdtformatlock" xmlns:w16se="http://schemas.microsoft.com/office/word/2015/wordml/symex" xmlns:wpg="http://schemas.microsoft.com/office/word/2010/wordprocessingGroup" xmlns:wpi="http://schemas.microsoft.com/office/word/2010/wordprocessingInk" xmlns:wne="http://schemas.microsoft.com/office/word/2006/wordml" xmlns:wps="http://schemas.microsoft.com/office/word/2010/wordprocessingShape" mc:Ignorable="w14 w15 w16se w16cid w16 w16cex w16sdtdh w16sdtfl w16du wp14">
   <w:p>
     <w:pPr>
-      <w:pStyle w:val="Header"/>
+      <w:pStyle w:val="Koptekst"/>
       <w:rPr>
         <w:lang w:val="nb-NO"/>
       </w:rPr>
@@ -7755,7 +7784,7 @@
     <w:lsdException w:name="Unresolved Mention" w:semiHidden="1" w:unhideWhenUsed="1"/>
     <w:lsdException w:name="Smart Link" w:semiHidden="1" w:unhideWhenUsed="1"/>
   </w:latentStyles>
-  <w:style w:type="paragraph" w:default="1" w:styleId="Normal">
+  <w:style w:type="paragraph" w:default="1" w:styleId="Standaard">
     <w:name w:val="Normal"/>
     <w:qFormat/>
     <w:rsid w:val="00236949"/>
@@ -7768,10 +7797,10 @@
       <w14:ligatures w14:val="none"/>
     </w:rPr>
   </w:style>
-  <w:style w:type="paragraph" w:styleId="Heading1">
+  <w:style w:type="paragraph" w:styleId="Kop1">
     <w:name w:val="heading 1"/>
-    <w:basedOn w:val="Normal"/>
-    <w:next w:val="Normal"/>
+    <w:basedOn w:val="Standaard"/>
+    <w:next w:val="Standaard"/>
     <w:uiPriority w:val="9"/>
     <w:qFormat/>
     <w:rsid w:val="00AE6912"/>
@@ -7788,10 +7817,10 @@
       <w:szCs w:val="40"/>
     </w:rPr>
   </w:style>
-  <w:style w:type="paragraph" w:styleId="Heading2">
+  <w:style w:type="paragraph" w:styleId="Kop2">
     <w:name w:val="heading 2"/>
-    <w:basedOn w:val="Normal"/>
-    <w:next w:val="Normal"/>
+    <w:basedOn w:val="Standaard"/>
+    <w:next w:val="Standaard"/>
     <w:uiPriority w:val="9"/>
     <w:unhideWhenUsed/>
     <w:qFormat/>
@@ -7809,10 +7838,10 @@
       <w:szCs w:val="32"/>
     </w:rPr>
   </w:style>
-  <w:style w:type="paragraph" w:styleId="Heading3">
+  <w:style w:type="paragraph" w:styleId="Kop3">
     <w:name w:val="heading 3"/>
-    <w:basedOn w:val="Normal"/>
-    <w:next w:val="Normal"/>
+    <w:basedOn w:val="Standaard"/>
+    <w:next w:val="Standaard"/>
     <w:uiPriority w:val="9"/>
     <w:unhideWhenUsed/>
     <w:qFormat/>
@@ -7830,10 +7859,10 @@
       <w:szCs w:val="28"/>
     </w:rPr>
   </w:style>
-  <w:style w:type="paragraph" w:styleId="Heading4">
+  <w:style w:type="paragraph" w:styleId="Kop4">
     <w:name w:val="heading 4"/>
-    <w:basedOn w:val="Normal"/>
-    <w:next w:val="Normal"/>
+    <w:basedOn w:val="Standaard"/>
+    <w:next w:val="Standaard"/>
     <w:uiPriority w:val="9"/>
     <w:semiHidden/>
     <w:unhideWhenUsed/>
@@ -7852,10 +7881,10 @@
       <w:color w:val="0F4761" w:themeColor="accent1" w:themeShade="BF"/>
     </w:rPr>
   </w:style>
-  <w:style w:type="paragraph" w:styleId="Heading5">
+  <w:style w:type="paragraph" w:styleId="Kop5">
     <w:name w:val="heading 5"/>
-    <w:basedOn w:val="Normal"/>
-    <w:next w:val="Normal"/>
+    <w:basedOn w:val="Standaard"/>
+    <w:next w:val="Standaard"/>
     <w:uiPriority w:val="9"/>
     <w:semiHidden/>
     <w:unhideWhenUsed/>
@@ -7872,10 +7901,10 @@
       <w:color w:val="0F4761" w:themeColor="accent1" w:themeShade="BF"/>
     </w:rPr>
   </w:style>
-  <w:style w:type="paragraph" w:styleId="Heading6">
+  <w:style w:type="paragraph" w:styleId="Kop6">
     <w:name w:val="heading 6"/>
-    <w:basedOn w:val="Normal"/>
-    <w:next w:val="Normal"/>
+    <w:basedOn w:val="Standaard"/>
+    <w:next w:val="Standaard"/>
     <w:uiPriority w:val="9"/>
     <w:semiHidden/>
     <w:unhideWhenUsed/>
@@ -7894,10 +7923,10 @@
       <w:color w:val="595959" w:themeColor="text1" w:themeTint="A6"/>
     </w:rPr>
   </w:style>
-  <w:style w:type="paragraph" w:styleId="Heading7">
+  <w:style w:type="paragraph" w:styleId="Kop7">
     <w:name w:val="heading 7"/>
-    <w:basedOn w:val="Normal"/>
-    <w:next w:val="Normal"/>
+    <w:basedOn w:val="Standaard"/>
+    <w:next w:val="Standaard"/>
     <w:uiPriority w:val="9"/>
     <w:semiHidden/>
     <w:unhideWhenUsed/>
@@ -7914,10 +7943,10 @@
       <w:color w:val="595959" w:themeColor="text1" w:themeTint="A6"/>
     </w:rPr>
   </w:style>
-  <w:style w:type="paragraph" w:styleId="Heading8">
+  <w:style w:type="paragraph" w:styleId="Kop8">
     <w:name w:val="heading 8"/>
-    <w:basedOn w:val="Normal"/>
-    <w:next w:val="Normal"/>
+    <w:basedOn w:val="Standaard"/>
+    <w:next w:val="Standaard"/>
     <w:uiPriority w:val="9"/>
     <w:semiHidden/>
     <w:unhideWhenUsed/>
@@ -7936,10 +7965,10 @@
       <w:color w:val="272727" w:themeColor="text1" w:themeTint="D8"/>
     </w:rPr>
   </w:style>
-  <w:style w:type="paragraph" w:styleId="Heading9">
+  <w:style w:type="paragraph" w:styleId="Kop9">
     <w:name w:val="heading 9"/>
-    <w:basedOn w:val="Normal"/>
-    <w:next w:val="Normal"/>
+    <w:basedOn w:val="Standaard"/>
+    <w:next w:val="Standaard"/>
     <w:uiPriority w:val="9"/>
     <w:semiHidden/>
     <w:unhideWhenUsed/>
@@ -7956,12 +7985,13 @@
       <w:color w:val="272727" w:themeColor="text1" w:themeTint="D8"/>
     </w:rPr>
   </w:style>
-  <w:style w:type="character" w:default="1" w:styleId="DefaultParagraphFont">
+  <w:style w:type="character" w:default="1" w:styleId="Standaardalinea-lettertype">
     <w:name w:val="Default Paragraph Font"/>
     <w:uiPriority w:val="1"/>
+    <w:semiHidden/>
     <w:unhideWhenUsed/>
   </w:style>
-  <w:style w:type="table" w:default="1" w:styleId="TableNormal">
+  <w:style w:type="table" w:default="1" w:styleId="Standaardtabel">
     <w:name w:val="Normal Table"/>
     <w:uiPriority w:val="99"/>
     <w:semiHidden/>
@@ -7976,17 +8006,17 @@
       </w:tblCellMar>
     </w:tblPr>
   </w:style>
-  <w:style w:type="numbering" w:default="1" w:styleId="NoList">
+  <w:style w:type="numbering" w:default="1" w:styleId="Geenlijst">
     <w:name w:val="No List"/>
     <w:uiPriority w:val="99"/>
     <w:semiHidden/>
     <w:unhideWhenUsed/>
   </w:style>
-  <w:style w:type="paragraph" w:styleId="Title">
+  <w:style w:type="paragraph" w:styleId="Titel">
     <w:name w:val="Title"/>
-    <w:basedOn w:val="Normal"/>
-    <w:next w:val="Normal"/>
-    <w:link w:val="TitleChar"/>
+    <w:basedOn w:val="Standaard"/>
+    <w:next w:val="Standaard"/>
+    <w:link w:val="TitelChar"/>
     <w:uiPriority w:val="10"/>
     <w:qFormat/>
     <w:rsid w:val="00AE6912"/>
@@ -8004,18 +8034,18 @@
   </w:style>
   <w:style w:type="paragraph" w:customStyle="1" w:styleId="Compact">
     <w:name w:val="Compact"/>
-    <w:basedOn w:val="BodyText"/>
+    <w:basedOn w:val="Plattetekst"/>
     <w:qFormat/>
     <w:rsid w:val="00B3341B"/>
     <w:pPr>
       <w:spacing w:before="36" w:after="36"/>
     </w:pPr>
   </w:style>
-  <w:style w:type="paragraph" w:styleId="Subtitle">
+  <w:style w:type="paragraph" w:styleId="Ondertitel">
     <w:name w:val="Subtitle"/>
-    <w:basedOn w:val="Normal"/>
-    <w:next w:val="Normal"/>
-    <w:link w:val="SubtitleChar"/>
+    <w:basedOn w:val="Standaard"/>
+    <w:next w:val="Standaard"/>
+    <w:link w:val="OndertitelChar"/>
     <w:uiPriority w:val="11"/>
     <w:qFormat/>
     <w:rsid w:val="00AE6912"/>
@@ -8034,18 +8064,18 @@
   </w:style>
   <w:style w:type="character" w:styleId="Hyperlink">
     <w:name w:val="Hyperlink"/>
-    <w:basedOn w:val="DefaultParagraphFont"/>
+    <w:basedOn w:val="Standaardalinea-lettertype"/>
     <w:uiPriority w:val="99"/>
     <w:rsid w:val="00B3341B"/>
     <w:rPr>
       <w:color w:val="156082" w:themeColor="accent1"/>
     </w:rPr>
   </w:style>
-  <w:style w:type="paragraph" w:styleId="Quote">
+  <w:style w:type="paragraph" w:styleId="Citaat">
     <w:name w:val="Quote"/>
-    <w:basedOn w:val="Normal"/>
-    <w:next w:val="Normal"/>
-    <w:link w:val="QuoteChar"/>
+    <w:basedOn w:val="Standaard"/>
+    <w:next w:val="Standaard"/>
+    <w:link w:val="CitaatChar"/>
     <w:uiPriority w:val="29"/>
     <w:qFormat/>
     <w:rsid w:val="00AE6912"/>
@@ -8059,10 +8089,10 @@
       <w:color w:val="404040" w:themeColor="text1" w:themeTint="BF"/>
     </w:rPr>
   </w:style>
-  <w:style w:type="paragraph" w:styleId="BodyText">
+  <w:style w:type="paragraph" w:styleId="Plattetekst">
     <w:name w:val="Body Text"/>
-    <w:basedOn w:val="Normal"/>
-    <w:link w:val="BodyTextChar"/>
+    <w:basedOn w:val="Standaard"/>
+    <w:link w:val="PlattetekstChar"/>
     <w:uiPriority w:val="99"/>
     <w:semiHidden/>
     <w:unhideWhenUsed/>
@@ -8071,11 +8101,11 @@
       <w:spacing w:after="120"/>
     </w:pPr>
   </w:style>
-  <w:style w:type="paragraph" w:styleId="IntenseQuote">
+  <w:style w:type="paragraph" w:styleId="Duidelijkcitaat">
     <w:name w:val="Intense Quote"/>
-    <w:basedOn w:val="Normal"/>
-    <w:next w:val="Normal"/>
-    <w:link w:val="IntenseQuoteChar"/>
+    <w:basedOn w:val="Standaard"/>
+    <w:next w:val="Standaard"/>
+    <w:link w:val="DuidelijkcitaatChar"/>
     <w:uiPriority w:val="30"/>
     <w:qFormat/>
     <w:rsid w:val="00AE6912"/>
@@ -8094,10 +8124,10 @@
       <w:color w:val="0F4761" w:themeColor="accent1" w:themeShade="BF"/>
     </w:rPr>
   </w:style>
-  <w:style w:type="character" w:customStyle="1" w:styleId="BodyTextChar">
-    <w:name w:val="Body Text Char"/>
-    <w:basedOn w:val="DefaultParagraphFont"/>
-    <w:link w:val="BodyText"/>
+  <w:style w:type="character" w:customStyle="1" w:styleId="PlattetekstChar">
+    <w:name w:val="Platte tekst Char"/>
+    <w:basedOn w:val="Standaardalinea-lettertype"/>
+    <w:link w:val="Plattetekst"/>
     <w:uiPriority w:val="99"/>
     <w:semiHidden/>
     <w:rsid w:val="00B3341B"/>
@@ -8107,10 +8137,10 @@
       <w14:ligatures w14:val="none"/>
     </w:rPr>
   </w:style>
-  <w:style w:type="paragraph" w:styleId="Header">
+  <w:style w:type="paragraph" w:styleId="Koptekst">
     <w:name w:val="header"/>
-    <w:basedOn w:val="Normal"/>
-    <w:link w:val="HeaderChar"/>
+    <w:basedOn w:val="Standaard"/>
+    <w:link w:val="KoptekstChar"/>
     <w:uiPriority w:val="99"/>
     <w:unhideWhenUsed/>
     <w:rsid w:val="00431386"/>
@@ -8122,10 +8152,10 @@
       <w:spacing w:after="0"/>
     </w:pPr>
   </w:style>
-  <w:style w:type="character" w:customStyle="1" w:styleId="HeaderChar">
-    <w:name w:val="Header Char"/>
-    <w:basedOn w:val="DefaultParagraphFont"/>
-    <w:link w:val="Header"/>
+  <w:style w:type="character" w:customStyle="1" w:styleId="KoptekstChar">
+    <w:name w:val="Koptekst Char"/>
+    <w:basedOn w:val="Standaardalinea-lettertype"/>
+    <w:link w:val="Koptekst"/>
     <w:uiPriority w:val="99"/>
     <w:rsid w:val="00431386"/>
     <w:rPr>
@@ -8134,10 +8164,10 @@
       <w14:ligatures w14:val="none"/>
     </w:rPr>
   </w:style>
-  <w:style w:type="paragraph" w:styleId="Footer">
+  <w:style w:type="paragraph" w:styleId="Voettekst">
     <w:name w:val="footer"/>
-    <w:basedOn w:val="Normal"/>
-    <w:link w:val="FooterChar"/>
+    <w:basedOn w:val="Standaard"/>
+    <w:link w:val="VoettekstChar"/>
     <w:uiPriority w:val="99"/>
     <w:unhideWhenUsed/>
     <w:rsid w:val="00431386"/>
@@ -8149,10 +8179,10 @@
       <w:spacing w:after="0"/>
     </w:pPr>
   </w:style>
-  <w:style w:type="character" w:customStyle="1" w:styleId="FooterChar">
-    <w:name w:val="Footer Char"/>
-    <w:basedOn w:val="DefaultParagraphFont"/>
-    <w:link w:val="Footer"/>
+  <w:style w:type="character" w:customStyle="1" w:styleId="VoettekstChar">
+    <w:name w:val="Voettekst Char"/>
+    <w:basedOn w:val="Standaardalinea-lettertype"/>
+    <w:link w:val="Voettekst"/>
     <w:uiPriority w:val="99"/>
     <w:rsid w:val="00431386"/>
     <w:rPr>
@@ -8172,9 +8202,9 @@
       <w:szCs w:val="20"/>
     </w:rPr>
   </w:style>
-  <w:style w:type="paragraph" w:styleId="NormalWeb">
+  <w:style w:type="paragraph" w:styleId="Normaalweb">
     <w:name w:val="Normal (Web)"/>
-    <w:basedOn w:val="Normal"/>
+    <w:basedOn w:val="Standaard"/>
     <w:uiPriority w:val="99"/>
     <w:unhideWhenUsed/>
     <w:rsid w:val="008439FA"/>
@@ -8186,9 +8216,9 @@
       <w:lang w:val="de-DE" w:eastAsia="de-DE"/>
     </w:rPr>
   </w:style>
-  <w:style w:type="table" w:styleId="TableGrid">
+  <w:style w:type="table" w:styleId="Tabelraster">
     <w:name w:val="Table Grid"/>
-    <w:basedOn w:val="TableNormal"/>
+    <w:basedOn w:val="Standaardtabel"/>
     <w:rsid w:val="008439FA"/>
     <w:pPr>
       <w:spacing w:after="0" w:line="240" w:lineRule="auto"/>
@@ -8209,9 +8239,9 @@
       </w:tblBorders>
     </w:tblPr>
   </w:style>
-  <w:style w:type="paragraph" w:styleId="ListParagraph">
+  <w:style w:type="paragraph" w:styleId="Lijstalinea">
     <w:name w:val="List Paragraph"/>
-    <w:basedOn w:val="Normal"/>
+    <w:basedOn w:val="Standaard"/>
     <w:uiPriority w:val="34"/>
     <w:qFormat/>
     <w:rsid w:val="00AE6912"/>
@@ -8220,9 +8250,9 @@
       <w:contextualSpacing/>
     </w:pPr>
   </w:style>
-  <w:style w:type="character" w:styleId="IntenseEmphasis">
+  <w:style w:type="character" w:styleId="Intensievebenadrukking">
     <w:name w:val="Intense Emphasis"/>
-    <w:basedOn w:val="DefaultParagraphFont"/>
+    <w:basedOn w:val="Standaardalinea-lettertype"/>
     <w:uiPriority w:val="21"/>
     <w:qFormat/>
     <w:rsid w:val="00AE6912"/>
@@ -8234,18 +8264,18 @@
   </w:style>
   <w:style w:type="paragraph" w:customStyle="1" w:styleId="FirstParagraph">
     <w:name w:val="First Paragraph"/>
-    <w:basedOn w:val="BodyText"/>
-    <w:next w:val="BodyText"/>
+    <w:basedOn w:val="Plattetekst"/>
+    <w:next w:val="Plattetekst"/>
     <w:qFormat/>
     <w:rsid w:val="003F1213"/>
     <w:pPr>
       <w:spacing w:before="180" w:after="180"/>
     </w:pPr>
   </w:style>
-  <w:style w:type="paragraph" w:styleId="TOC2">
+  <w:style w:type="paragraph" w:styleId="Inhopg2">
     <w:name w:val="toc 2"/>
-    <w:basedOn w:val="Normal"/>
-    <w:next w:val="Normal"/>
+    <w:basedOn w:val="Standaard"/>
+    <w:next w:val="Standaard"/>
     <w:uiPriority w:val="39"/>
     <w:unhideWhenUsed/>
     <w:rsid w:val="00E16881"/>
@@ -8254,9 +8284,9 @@
       <w:ind w:left="220"/>
     </w:pPr>
   </w:style>
-  <w:style w:type="character" w:styleId="IntenseReference">
+  <w:style w:type="character" w:styleId="Intensieveverwijzing">
     <w:name w:val="Intense Reference"/>
-    <w:basedOn w:val="DefaultParagraphFont"/>
+    <w:basedOn w:val="Standaardalinea-lettertype"/>
     <w:uiPriority w:val="32"/>
     <w:qFormat/>
     <w:rsid w:val="00AE6912"/>
@@ -8268,9 +8298,9 @@
       <w:spacing w:val="5"/>
     </w:rPr>
   </w:style>
-  <w:style w:type="character" w:styleId="PlaceholderText">
+  <w:style w:type="character" w:styleId="Tekstvantijdelijkeaanduiding">
     <w:name w:val="Placeholder Text"/>
-    <w:basedOn w:val="DefaultParagraphFont"/>
+    <w:basedOn w:val="Standaardalinea-lettertype"/>
     <w:uiPriority w:val="99"/>
     <w:semiHidden/>
     <w:rsid w:val="007D14D3"/>
@@ -8280,7 +8310,7 @@
   </w:style>
   <w:style w:type="character" w:customStyle="1" w:styleId="Kop1Char">
     <w:name w:val="Kop 1 Char"/>
-    <w:basedOn w:val="DefaultParagraphFont"/>
+    <w:basedOn w:val="Standaardalinea-lettertype"/>
     <w:uiPriority w:val="9"/>
     <w:rsid w:val="00161555"/>
     <w:rPr>
@@ -8292,7 +8322,7 @@
   </w:style>
   <w:style w:type="character" w:customStyle="1" w:styleId="Kop2Char">
     <w:name w:val="Kop 2 Char"/>
-    <w:basedOn w:val="DefaultParagraphFont"/>
+    <w:basedOn w:val="Standaardalinea-lettertype"/>
     <w:uiPriority w:val="9"/>
     <w:rsid w:val="00161555"/>
     <w:rPr>
@@ -8304,7 +8334,7 @@
   </w:style>
   <w:style w:type="character" w:customStyle="1" w:styleId="Kop3Char">
     <w:name w:val="Kop 3 Char"/>
-    <w:basedOn w:val="DefaultParagraphFont"/>
+    <w:basedOn w:val="Standaardalinea-lettertype"/>
     <w:uiPriority w:val="9"/>
     <w:rsid w:val="00161555"/>
     <w:rPr>
@@ -8316,7 +8346,7 @@
   </w:style>
   <w:style w:type="character" w:customStyle="1" w:styleId="Kop4Char">
     <w:name w:val="Kop 4 Char"/>
-    <w:basedOn w:val="DefaultParagraphFont"/>
+    <w:basedOn w:val="Standaardalinea-lettertype"/>
     <w:uiPriority w:val="9"/>
     <w:semiHidden/>
     <w:rsid w:val="00161555"/>
@@ -8329,7 +8359,7 @@
   </w:style>
   <w:style w:type="character" w:customStyle="1" w:styleId="Kop5Char">
     <w:name w:val="Kop 5 Char"/>
-    <w:basedOn w:val="DefaultParagraphFont"/>
+    <w:basedOn w:val="Standaardalinea-lettertype"/>
     <w:uiPriority w:val="9"/>
     <w:semiHidden/>
     <w:rsid w:val="00161555"/>
@@ -8340,7 +8370,7 @@
   </w:style>
   <w:style w:type="character" w:customStyle="1" w:styleId="Kop6Char">
     <w:name w:val="Kop 6 Char"/>
-    <w:basedOn w:val="DefaultParagraphFont"/>
+    <w:basedOn w:val="Standaardalinea-lettertype"/>
     <w:uiPriority w:val="9"/>
     <w:semiHidden/>
     <w:rsid w:val="00161555"/>
@@ -8353,7 +8383,7 @@
   </w:style>
   <w:style w:type="character" w:customStyle="1" w:styleId="Kop7Char">
     <w:name w:val="Kop 7 Char"/>
-    <w:basedOn w:val="DefaultParagraphFont"/>
+    <w:basedOn w:val="Standaardalinea-lettertype"/>
     <w:uiPriority w:val="9"/>
     <w:semiHidden/>
     <w:rsid w:val="00161555"/>
@@ -8364,7 +8394,7 @@
   </w:style>
   <w:style w:type="character" w:customStyle="1" w:styleId="Kop8Char">
     <w:name w:val="Kop 8 Char"/>
-    <w:basedOn w:val="DefaultParagraphFont"/>
+    <w:basedOn w:val="Standaardalinea-lettertype"/>
     <w:uiPriority w:val="9"/>
     <w:semiHidden/>
     <w:rsid w:val="00161555"/>
@@ -8377,7 +8407,7 @@
   </w:style>
   <w:style w:type="character" w:customStyle="1" w:styleId="Kop9Char">
     <w:name w:val="Kop 9 Char"/>
-    <w:basedOn w:val="DefaultParagraphFont"/>
+    <w:basedOn w:val="Standaardalinea-lettertype"/>
     <w:uiPriority w:val="9"/>
     <w:semiHidden/>
     <w:rsid w:val="00161555"/>
@@ -8386,10 +8416,10 @@
       <w:color w:val="272727" w:themeColor="text1" w:themeTint="D8"/>
     </w:rPr>
   </w:style>
-  <w:style w:type="character" w:customStyle="1" w:styleId="TitleChar">
-    <w:name w:val="Title Char"/>
-    <w:basedOn w:val="DefaultParagraphFont"/>
-    <w:link w:val="Title"/>
+  <w:style w:type="character" w:customStyle="1" w:styleId="TitelChar">
+    <w:name w:val="Titel Char"/>
+    <w:basedOn w:val="Standaardalinea-lettertype"/>
+    <w:link w:val="Titel"/>
     <w:uiPriority w:val="10"/>
     <w:rsid w:val="00161555"/>
     <w:rPr>
@@ -8402,10 +8432,10 @@
       <w14:ligatures w14:val="none"/>
     </w:rPr>
   </w:style>
-  <w:style w:type="character" w:customStyle="1" w:styleId="SubtitleChar">
-    <w:name w:val="Subtitle Char"/>
-    <w:basedOn w:val="DefaultParagraphFont"/>
-    <w:link w:val="Subtitle"/>
+  <w:style w:type="character" w:customStyle="1" w:styleId="OndertitelChar">
+    <w:name w:val="Ondertitel Char"/>
+    <w:basedOn w:val="Standaardalinea-lettertype"/>
+    <w:link w:val="Ondertitel"/>
     <w:uiPriority w:val="11"/>
     <w:rsid w:val="00161555"/>
     <w:rPr>
@@ -8419,10 +8449,10 @@
       <w14:ligatures w14:val="none"/>
     </w:rPr>
   </w:style>
-  <w:style w:type="character" w:customStyle="1" w:styleId="QuoteChar">
-    <w:name w:val="Quote Char"/>
-    <w:basedOn w:val="DefaultParagraphFont"/>
-    <w:link w:val="Quote"/>
+  <w:style w:type="character" w:customStyle="1" w:styleId="CitaatChar">
+    <w:name w:val="Citaat Char"/>
+    <w:basedOn w:val="Standaardalinea-lettertype"/>
+    <w:link w:val="Citaat"/>
     <w:uiPriority w:val="29"/>
     <w:rsid w:val="00161555"/>
     <w:rPr>
@@ -8434,10 +8464,10 @@
       <w14:ligatures w14:val="none"/>
     </w:rPr>
   </w:style>
-  <w:style w:type="character" w:customStyle="1" w:styleId="IntenseQuoteChar">
-    <w:name w:val="Intense Quote Char"/>
-    <w:basedOn w:val="DefaultParagraphFont"/>
-    <w:link w:val="IntenseQuote"/>
+  <w:style w:type="character" w:customStyle="1" w:styleId="DuidelijkcitaatChar">
+    <w:name w:val="Duidelijk citaat Char"/>
+    <w:basedOn w:val="Standaardalinea-lettertype"/>
+    <w:link w:val="Duidelijkcitaat"/>
     <w:uiPriority w:val="30"/>
     <w:rsid w:val="00161555"/>
     <w:rPr>
@@ -8449,10 +8479,10 @@
       <w14:ligatures w14:val="none"/>
     </w:rPr>
   </w:style>
-  <w:style w:type="paragraph" w:styleId="TOC1">
+  <w:style w:type="paragraph" w:styleId="Inhopg1">
     <w:name w:val="toc 1"/>
-    <w:basedOn w:val="Normal"/>
-    <w:next w:val="Normal"/>
+    <w:basedOn w:val="Standaard"/>
+    <w:next w:val="Standaard"/>
     <w:uiPriority w:val="39"/>
     <w:unhideWhenUsed/>
     <w:rsid w:val="00E16881"/>
@@ -8460,10 +8490,10 @@
       <w:spacing w:after="100"/>
     </w:pPr>
   </w:style>
-  <w:style w:type="paragraph" w:styleId="TOC3">
+  <w:style w:type="paragraph" w:styleId="Inhopg3">
     <w:name w:val="toc 3"/>
-    <w:basedOn w:val="Normal"/>
-    <w:next w:val="Normal"/>
+    <w:basedOn w:val="Standaard"/>
+    <w:next w:val="Standaard"/>
     <w:uiPriority w:val="39"/>
     <w:unhideWhenUsed/>
     <w:rsid w:val="00E16881"/>
@@ -8472,10 +8502,10 @@
       <w:ind w:left="440"/>
     </w:pPr>
   </w:style>
-  <w:style w:type="paragraph" w:styleId="CommentText">
+  <w:style w:type="paragraph" w:styleId="Tekstopmerking">
     <w:name w:val="annotation text"/>
-    <w:basedOn w:val="Normal"/>
-    <w:link w:val="CommentTextChar"/>
+    <w:basedOn w:val="Standaard"/>
+    <w:link w:val="TekstopmerkingChar"/>
     <w:uiPriority w:val="99"/>
     <w:unhideWhenUsed/>
     <w:rsid w:val="006678DE"/>
@@ -8484,10 +8514,10 @@
       <w:szCs w:val="20"/>
     </w:rPr>
   </w:style>
-  <w:style w:type="character" w:customStyle="1" w:styleId="CommentTextChar">
-    <w:name w:val="Comment Text Char"/>
-    <w:basedOn w:val="DefaultParagraphFont"/>
-    <w:link w:val="CommentText"/>
+  <w:style w:type="character" w:customStyle="1" w:styleId="TekstopmerkingChar">
+    <w:name w:val="Tekst opmerking Char"/>
+    <w:basedOn w:val="Standaardalinea-lettertype"/>
+    <w:link w:val="Tekstopmerking"/>
     <w:uiPriority w:val="99"/>
     <w:rsid w:val="006678DE"/>
     <w:rPr>
@@ -8498,9 +8528,9 @@
       <w14:ligatures w14:val="none"/>
     </w:rPr>
   </w:style>
-  <w:style w:type="character" w:styleId="CommentReference">
+  <w:style w:type="character" w:styleId="Verwijzingopmerking">
     <w:name w:val="annotation reference"/>
-    <w:basedOn w:val="DefaultParagraphFont"/>
+    <w:basedOn w:val="Standaardalinea-lettertype"/>
     <w:uiPriority w:val="99"/>
     <w:unhideWhenUsed/>
     <w:rsid w:val="006678DE"/>
@@ -8509,11 +8539,11 @@
       <w:szCs w:val="16"/>
     </w:rPr>
   </w:style>
-  <w:style w:type="paragraph" w:styleId="CommentSubject">
+  <w:style w:type="paragraph" w:styleId="Onderwerpvanopmerking">
     <w:name w:val="annotation subject"/>
-    <w:basedOn w:val="CommentText"/>
-    <w:next w:val="CommentText"/>
-    <w:link w:val="CommentSubjectChar"/>
+    <w:basedOn w:val="Tekstopmerking"/>
+    <w:next w:val="Tekstopmerking"/>
+    <w:link w:val="OnderwerpvanopmerkingChar"/>
     <w:uiPriority w:val="99"/>
     <w:semiHidden/>
     <w:unhideWhenUsed/>
@@ -8523,10 +8553,10 @@
       <w:bCs/>
     </w:rPr>
   </w:style>
-  <w:style w:type="character" w:customStyle="1" w:styleId="CommentSubjectChar">
-    <w:name w:val="Comment Subject Char"/>
-    <w:basedOn w:val="CommentTextChar"/>
-    <w:link w:val="CommentSubject"/>
+  <w:style w:type="character" w:customStyle="1" w:styleId="OnderwerpvanopmerkingChar">
+    <w:name w:val="Onderwerp van opmerking Char"/>
+    <w:basedOn w:val="TekstopmerkingChar"/>
+    <w:link w:val="Onderwerpvanopmerking"/>
     <w:uiPriority w:val="99"/>
     <w:semiHidden/>
     <w:rsid w:val="00963A5E"/>
@@ -8540,7 +8570,7 @@
       <w14:ligatures w14:val="none"/>
     </w:rPr>
   </w:style>
-  <w:style w:type="paragraph" w:styleId="Revision">
+  <w:style w:type="paragraph" w:styleId="Revisie">
     <w:name w:val="Revision"/>
     <w:hidden/>
     <w:uiPriority w:val="99"/>
@@ -8874,7 +8904,12 @@
 </file>
 
 <file path=customXml/item1.xml><?xml version="1.0" encoding="utf-8"?>
-<b:Sources xmlns:b="http://schemas.openxmlformats.org/officeDocument/2006/bibliography" xmlns="http://schemas.openxmlformats.org/officeDocument/2006/bibliography" SelectedStyle="\APASixthEditionOfficeOnline.xsl" StyleName="APA" Version="6"/>
+<?mso-contentType ?>
+<FormTemplates xmlns="http://schemas.microsoft.com/sharepoint/v3/contenttype/forms">
+  <Display>DocumentLibraryForm</Display>
+  <Edit>DocumentLibraryForm</Edit>
+  <New>DocumentLibraryForm</New>
+</FormTemplates>
 </file>
 
 <file path=customXml/item2.xml><?xml version="1.0" encoding="utf-8"?>
@@ -8889,12 +8924,7 @@
 </file>
 
 <file path=customXml/item3.xml><?xml version="1.0" encoding="utf-8"?>
-<?mso-contentType ?>
-<FormTemplates xmlns="http://schemas.microsoft.com/sharepoint/v3/contenttype/forms">
-  <Display>DocumentLibraryForm</Display>
-  <Edit>DocumentLibraryForm</Edit>
-  <New>DocumentLibraryForm</New>
-</FormTemplates>
+<b:Sources xmlns:b="http://schemas.openxmlformats.org/officeDocument/2006/bibliography" xmlns="http://schemas.openxmlformats.org/officeDocument/2006/bibliography" SelectedStyle="\APASixthEditionOfficeOnline.xsl" StyleName="APA" Version="6"/>
 </file>
 
 <file path=customXml/item4.xml><?xml version="1.0" encoding="utf-8"?>
@@ -9093,9 +9123,9 @@
 </file>
 
 <file path=customXml/itemProps1.xml><?xml version="1.0" encoding="utf-8"?>
-<ds:datastoreItem xmlns:ds="http://schemas.openxmlformats.org/officeDocument/2006/customXml" ds:itemID="{0CCEF878-CB60-4BDF-AA58-0584921CCA4C}">
+<ds:datastoreItem xmlns:ds="http://schemas.openxmlformats.org/officeDocument/2006/customXml" ds:itemID="{DAD4D23B-3375-4F41-9600-02F70FB76B79}">
   <ds:schemaRefs>
-    <ds:schemaRef ds:uri="http://schemas.openxmlformats.org/officeDocument/2006/bibliography"/>
+    <ds:schemaRef ds:uri="http://schemas.microsoft.com/sharepoint/v3/contenttype/forms"/>
   </ds:schemaRefs>
 </ds:datastoreItem>
 </file>
@@ -9112,9 +9142,9 @@
 </file>
 
 <file path=customXml/itemProps3.xml><?xml version="1.0" encoding="utf-8"?>
-<ds:datastoreItem xmlns:ds="http://schemas.openxmlformats.org/officeDocument/2006/customXml" ds:itemID="{DAD4D23B-3375-4F41-9600-02F70FB76B79}">
+<ds:datastoreItem xmlns:ds="http://schemas.openxmlformats.org/officeDocument/2006/customXml" ds:itemID="{0CCEF878-CB60-4BDF-AA58-0584921CCA4C}">
   <ds:schemaRefs>
-    <ds:schemaRef ds:uri="http://schemas.microsoft.com/sharepoint/v3/contenttype/forms"/>
+    <ds:schemaRef ds:uri="http://schemas.openxmlformats.org/officeDocument/2006/bibliography"/>
   </ds:schemaRefs>
 </ds:datastoreItem>
 </file>

</xml_diff>